<commit_message>
add 1st and 2nd lab
</commit_message>
<xml_diff>
--- a/PO-7(2)/Фурсевич Диана Сергеевна/ЯП/Python/2/rep/laba_2_YAP.docx
+++ b/PO-7(2)/Фурсевич Диана Сергеевна/ЯП/Python/2/rep/laba_2_YAP.docx
@@ -233,25 +233,7 @@
           <w:sz w:val="28"/>
           <w:szCs w:val="28"/>
         </w:rPr>
-        <w:t xml:space="preserve">Программирование на </w:t>
-      </w:r>
-      <w:proofErr w:type="spellStart"/>
-      <w:r>
-        <w:rPr>
-          <w:rFonts w:ascii="Times New Roman" w:hAnsi="Times New Roman" w:cs="Times New Roman"/>
-          <w:sz w:val="28"/>
-          <w:szCs w:val="28"/>
-        </w:rPr>
-        <w:t>Python</w:t>
-      </w:r>
-      <w:proofErr w:type="spellEnd"/>
-      <w:r>
-        <w:rPr>
-          <w:rFonts w:ascii="Times New Roman" w:hAnsi="Times New Roman" w:cs="Times New Roman"/>
-          <w:sz w:val="28"/>
-          <w:szCs w:val="28"/>
-        </w:rPr>
-        <w:t xml:space="preserve">. </w:t>
+        <w:t xml:space="preserve">Программирование на Python. </w:t>
       </w:r>
     </w:p>
     <w:p>
@@ -413,25 +395,7 @@
           <w:sz w:val="28"/>
           <w:szCs w:val="28"/>
         </w:rPr>
-        <w:t xml:space="preserve">                                                                                            </w:t>
-      </w:r>
-      <w:proofErr w:type="spellStart"/>
-      <w:r>
-        <w:rPr>
-          <w:rFonts w:ascii="Times New Roman" w:hAnsi="Times New Roman" w:cs="Times New Roman"/>
-          <w:sz w:val="28"/>
-          <w:szCs w:val="28"/>
-        </w:rPr>
-        <w:t>Фурсевич</w:t>
-      </w:r>
-      <w:proofErr w:type="spellEnd"/>
-      <w:r>
-        <w:rPr>
-          <w:rFonts w:ascii="Times New Roman" w:hAnsi="Times New Roman" w:cs="Times New Roman"/>
-          <w:sz w:val="28"/>
-          <w:szCs w:val="28"/>
-        </w:rPr>
-        <w:t xml:space="preserve"> Д.С.</w:t>
+        <w:t xml:space="preserve">                                                                                            Фурсевич Д.С.</w:t>
       </w:r>
     </w:p>
     <w:p>
@@ -569,6 +533,579 @@
         </w:rPr>
         <w:lastRenderedPageBreak/>
         <w:t>Лабораторная работа №1</w:t>
+      </w:r>
+    </w:p>
+    <w:p>
+      <w:pPr>
+        <w:rPr>
+          <w:rFonts w:ascii="Times New Roman" w:hAnsi="Times New Roman" w:cs="Times New Roman"/>
+          <w:sz w:val="28"/>
+          <w:szCs w:val="28"/>
+        </w:rPr>
+      </w:pPr>
+      <w:r>
+        <w:rPr>
+          <w:rFonts w:ascii="Times New Roman" w:hAnsi="Times New Roman" w:cs="Times New Roman"/>
+          <w:b/>
+          <w:bCs/>
+          <w:sz w:val="28"/>
+          <w:szCs w:val="28"/>
+        </w:rPr>
+        <w:t>Цель:</w:t>
+      </w:r>
+      <w:r>
+        <w:rPr>
+          <w:rFonts w:ascii="Times New Roman" w:hAnsi="Times New Roman" w:cs="Times New Roman"/>
+          <w:sz w:val="28"/>
+          <w:szCs w:val="28"/>
+        </w:rPr>
+        <w:t xml:space="preserve"> </w:t>
+      </w:r>
+      <w:r>
+        <w:rPr>
+          <w:rFonts w:ascii="Times New Roman" w:hAnsi="Times New Roman" w:cs="Times New Roman"/>
+          <w:sz w:val="28"/>
+          <w:szCs w:val="28"/>
+        </w:rPr>
+        <w:t>изучить файловую систему языка программирования Python.</w:t>
+      </w:r>
+    </w:p>
+    <w:p>
+      <w:pPr>
+        <w:jc w:val="center"/>
+        <w:rPr>
+          <w:rFonts w:ascii="Times New Roman" w:hAnsi="Times New Roman" w:cs="Times New Roman"/>
+          <w:b/>
+          <w:bCs/>
+          <w:sz w:val="28"/>
+          <w:szCs w:val="28"/>
+        </w:rPr>
+      </w:pPr>
+      <w:r>
+        <w:rPr>
+          <w:rFonts w:ascii="Times New Roman" w:hAnsi="Times New Roman" w:cs="Times New Roman"/>
+          <w:b/>
+          <w:bCs/>
+          <w:sz w:val="28"/>
+          <w:szCs w:val="28"/>
+        </w:rPr>
+        <w:t>Ход работы</w:t>
+      </w:r>
+    </w:p>
+    <w:p>
+      <w:pPr>
+        <w:jc w:val="center"/>
+        <w:rPr>
+          <w:rFonts w:ascii="Times New Roman" w:hAnsi="Times New Roman" w:cs="Times New Roman"/>
+          <w:bCs/>
+          <w:sz w:val="28"/>
+          <w:szCs w:val="28"/>
+        </w:rPr>
+      </w:pPr>
+      <w:r>
+        <w:rPr>
+          <w:rFonts w:ascii="Times New Roman" w:hAnsi="Times New Roman" w:cs="Times New Roman"/>
+          <w:bCs/>
+          <w:sz w:val="28"/>
+          <w:szCs w:val="28"/>
+        </w:rPr>
+        <w:t>Вариант 11</w:t>
+      </w:r>
+    </w:p>
+    <w:p>
+      <w:pPr>
+        <w:rPr>
+          <w:rFonts w:ascii="Times New Roman" w:hAnsi="Times New Roman" w:cs="Times New Roman"/>
+          <w:b/>
+          <w:bCs/>
+          <w:sz w:val="28"/>
+          <w:szCs w:val="28"/>
+          <w:u w:val="single"/>
+        </w:rPr>
+      </w:pPr>
+      <w:r>
+        <w:rPr>
+          <w:rFonts w:ascii="Times New Roman" w:hAnsi="Times New Roman" w:cs="Times New Roman"/>
+          <w:b/>
+          <w:bCs/>
+          <w:sz w:val="28"/>
+          <w:szCs w:val="28"/>
+          <w:u w:val="single"/>
+        </w:rPr>
+        <w:t>Задание 1:</w:t>
+      </w:r>
+    </w:p>
+    <w:p>
+      <w:pPr>
+        <w:spacing w:after="200" w:line="276" w:lineRule="auto"/>
+        <w:rPr>
+          <w:rFonts w:ascii="Times New Roman" w:hAnsi="Times New Roman"/>
+          <w:sz w:val="28"/>
+          <w:szCs w:val="28"/>
+        </w:rPr>
+      </w:pPr>
+      <w:r>
+        <w:rPr>
+          <w:rFonts w:ascii="Times New Roman" w:hAnsi="Times New Roman"/>
+          <w:sz w:val="28"/>
+          <w:szCs w:val="28"/>
+        </w:rPr>
+        <w:t>Пусть дана некоторая директория (папка). Посчитайте количество файлов в данной директории (папке) и выведите на экран.</w:t>
+      </w:r>
+    </w:p>
+    <w:p>
+      <w:pPr>
+        <w:rPr>
+          <w:rFonts w:ascii="Times New Roman" w:hAnsi="Times New Roman" w:cs="Times New Roman"/>
+          <w:b/>
+          <w:bCs/>
+          <w:sz w:val="28"/>
+          <w:szCs w:val="28"/>
+          <w:u w:val="single"/>
+        </w:rPr>
+      </w:pPr>
+      <w:r>
+        <w:rPr>
+          <w:rFonts w:ascii="Times New Roman" w:hAnsi="Times New Roman" w:cs="Times New Roman"/>
+          <w:b/>
+          <w:bCs/>
+          <w:sz w:val="28"/>
+          <w:szCs w:val="28"/>
+          <w:u w:val="single"/>
+        </w:rPr>
+        <w:t xml:space="preserve">Задание </w:t>
+      </w:r>
+      <w:r>
+        <w:rPr>
+          <w:rFonts w:ascii="Times New Roman" w:hAnsi="Times New Roman" w:cs="Times New Roman"/>
+          <w:b/>
+          <w:bCs/>
+          <w:sz w:val="28"/>
+          <w:szCs w:val="28"/>
+          <w:u w:val="single"/>
+        </w:rPr>
+        <w:t>2</w:t>
+      </w:r>
+      <w:r>
+        <w:rPr>
+          <w:rFonts w:ascii="Times New Roman" w:hAnsi="Times New Roman" w:cs="Times New Roman"/>
+          <w:b/>
+          <w:bCs/>
+          <w:sz w:val="28"/>
+          <w:szCs w:val="28"/>
+          <w:u w:val="single"/>
+        </w:rPr>
+        <w:t>:</w:t>
+      </w:r>
+    </w:p>
+    <w:p>
+      <w:pPr>
+        <w:spacing w:after="200" w:line="276" w:lineRule="auto"/>
+        <w:rPr>
+          <w:rFonts w:ascii="Times New Roman" w:hAnsi="Times New Roman"/>
+          <w:sz w:val="28"/>
+          <w:szCs w:val="28"/>
+        </w:rPr>
+      </w:pPr>
+      <w:r>
+        <w:rPr>
+          <w:rFonts w:ascii="Times New Roman" w:hAnsi="Times New Roman"/>
+          <w:sz w:val="28"/>
+          <w:szCs w:val="28"/>
+        </w:rPr>
+        <w:t xml:space="preserve">Пусть дан файл </w:t>
+      </w:r>
+      <w:r>
+        <w:rPr>
+          <w:rFonts w:ascii="Times New Roman" w:hAnsi="Times New Roman"/>
+          <w:sz w:val="28"/>
+          <w:szCs w:val="28"/>
+          <w:lang w:val="en-US"/>
+        </w:rPr>
+        <w:t>students</w:t>
+      </w:r>
+      <w:r>
+        <w:rPr>
+          <w:rFonts w:ascii="Times New Roman" w:hAnsi="Times New Roman"/>
+          <w:sz w:val="28"/>
+          <w:szCs w:val="28"/>
+        </w:rPr>
+        <w:t>.</w:t>
+      </w:r>
+      <w:r>
+        <w:rPr>
+          <w:rFonts w:ascii="Times New Roman" w:hAnsi="Times New Roman"/>
+          <w:sz w:val="28"/>
+          <w:szCs w:val="28"/>
+          <w:lang w:val="en-US"/>
+        </w:rPr>
+        <w:t>csv</w:t>
+      </w:r>
+      <w:r>
+        <w:rPr>
+          <w:rFonts w:ascii="Times New Roman" w:hAnsi="Times New Roman"/>
+          <w:sz w:val="28"/>
+          <w:szCs w:val="28"/>
+        </w:rPr>
+        <w:t xml:space="preserve">, в котором содержится информация о студентах в виде: </w:t>
+      </w:r>
+    </w:p>
+    <w:p>
+      <w:pPr>
+        <w:rPr>
+          <w:rFonts w:ascii="Times New Roman" w:hAnsi="Times New Roman"/>
+          <w:sz w:val="28"/>
+          <w:szCs w:val="28"/>
+        </w:rPr>
+      </w:pPr>
+      <w:r>
+        <w:rPr>
+          <w:rFonts w:ascii="Times New Roman" w:hAnsi="Times New Roman"/>
+          <w:sz w:val="28"/>
+          <w:szCs w:val="28"/>
+        </w:rPr>
+        <w:t>№;</w:t>
+      </w:r>
+      <w:r>
+        <w:rPr>
+          <w:rFonts w:ascii="Times New Roman" w:hAnsi="Times New Roman"/>
+          <w:sz w:val="28"/>
+          <w:szCs w:val="28"/>
+        </w:rPr>
+        <w:t>ФИО</w:t>
+      </w:r>
+      <w:r>
+        <w:rPr>
+          <w:rFonts w:ascii="Times New Roman" w:hAnsi="Times New Roman"/>
+          <w:sz w:val="28"/>
+          <w:szCs w:val="28"/>
+        </w:rPr>
+        <w:t>;</w:t>
+      </w:r>
+      <w:r>
+        <w:rPr>
+          <w:rFonts w:ascii="Times New Roman" w:hAnsi="Times New Roman"/>
+          <w:sz w:val="28"/>
+          <w:szCs w:val="28"/>
+        </w:rPr>
+        <w:t>Возраст</w:t>
+      </w:r>
+      <w:r>
+        <w:rPr>
+          <w:rFonts w:ascii="Times New Roman" w:hAnsi="Times New Roman"/>
+          <w:sz w:val="28"/>
+          <w:szCs w:val="28"/>
+        </w:rPr>
+        <w:t>;</w:t>
+      </w:r>
+      <w:r>
+        <w:rPr>
+          <w:rFonts w:ascii="Times New Roman" w:hAnsi="Times New Roman"/>
+          <w:sz w:val="28"/>
+          <w:szCs w:val="28"/>
+        </w:rPr>
+        <w:t>Группа</w:t>
+      </w:r>
+    </w:p>
+    <w:p>
+      <w:pPr>
+        <w:rPr>
+          <w:rFonts w:ascii="Times New Roman" w:hAnsi="Times New Roman"/>
+          <w:sz w:val="28"/>
+          <w:szCs w:val="28"/>
+        </w:rPr>
+      </w:pPr>
+      <w:r>
+        <w:rPr>
+          <w:rFonts w:ascii="Times New Roman" w:hAnsi="Times New Roman"/>
+          <w:sz w:val="28"/>
+          <w:szCs w:val="28"/>
+        </w:rPr>
+        <w:t>1;Иванов Иван Иванович;23;БО-111111</w:t>
+      </w:r>
+    </w:p>
+    <w:p>
+      <w:pPr>
+        <w:rPr>
+          <w:rFonts w:ascii="Times New Roman" w:hAnsi="Times New Roman"/>
+          <w:sz w:val="28"/>
+          <w:szCs w:val="28"/>
+        </w:rPr>
+      </w:pPr>
+      <w:r>
+        <w:rPr>
+          <w:rFonts w:ascii="Times New Roman" w:hAnsi="Times New Roman"/>
+          <w:sz w:val="28"/>
+          <w:szCs w:val="28"/>
+        </w:rPr>
+        <w:t>2;Сидоров Семен Семенович;23;БО-111111</w:t>
+      </w:r>
+    </w:p>
+    <w:p>
+      <w:pPr>
+        <w:rPr>
+          <w:rFonts w:ascii="Times New Roman" w:hAnsi="Times New Roman"/>
+          <w:sz w:val="28"/>
+          <w:szCs w:val="28"/>
+        </w:rPr>
+      </w:pPr>
+      <w:r>
+        <w:rPr>
+          <w:rFonts w:ascii="Times New Roman" w:hAnsi="Times New Roman"/>
+          <w:sz w:val="28"/>
+          <w:szCs w:val="28"/>
+        </w:rPr>
+        <w:t>3;Яшков Илья Петрович;24;БО-222222</w:t>
+      </w:r>
+    </w:p>
+    <w:p>
+      <w:pPr>
+        <w:rPr>
+          <w:rFonts w:ascii="Times New Roman" w:hAnsi="Times New Roman"/>
+          <w:sz w:val="28"/>
+          <w:szCs w:val="28"/>
+        </w:rPr>
+      </w:pPr>
+      <w:r>
+        <w:rPr>
+          <w:rFonts w:ascii="Times New Roman" w:hAnsi="Times New Roman"/>
+          <w:sz w:val="28"/>
+          <w:szCs w:val="28"/>
+        </w:rPr>
+        <w:t>Считайте информацию из файла в структуру: [[ №, ФИО, Возраст, Группа], [ №, ФИО, Возраст, Группа], [ №, ФИО, Возраст, Группа], [ №, ФИО, Возраст, Группа]] (список списков)</w:t>
+      </w:r>
+    </w:p>
+    <w:p>
+      <w:pPr>
+        <w:rPr>
+          <w:rFonts w:ascii="Times New Roman" w:hAnsi="Times New Roman"/>
+          <w:sz w:val="28"/>
+          <w:szCs w:val="28"/>
+        </w:rPr>
+      </w:pPr>
+      <w:r>
+        <w:rPr>
+          <w:rFonts w:ascii="Times New Roman" w:hAnsi="Times New Roman"/>
+          <w:sz w:val="28"/>
+          <w:szCs w:val="28"/>
+        </w:rPr>
+        <w:t>Выведите информацию о студентах, отсортировав их по номеру группу.</w:t>
+      </w:r>
+    </w:p>
+    <w:p>
+      <w:pPr>
+        <w:rPr>
+          <w:rFonts w:ascii="Times New Roman" w:hAnsi="Times New Roman" w:cs="Times New Roman"/>
+          <w:b/>
+          <w:bCs/>
+          <w:sz w:val="28"/>
+          <w:szCs w:val="28"/>
+          <w:u w:val="single"/>
+        </w:rPr>
+      </w:pPr>
+      <w:r>
+        <w:rPr>
+          <w:rFonts w:ascii="Times New Roman" w:hAnsi="Times New Roman" w:cs="Times New Roman"/>
+          <w:b/>
+          <w:bCs/>
+          <w:sz w:val="28"/>
+          <w:szCs w:val="28"/>
+          <w:u w:val="single"/>
+        </w:rPr>
+        <w:t xml:space="preserve">Задание </w:t>
+      </w:r>
+      <w:r>
+        <w:rPr>
+          <w:rFonts w:ascii="Times New Roman" w:hAnsi="Times New Roman" w:cs="Times New Roman"/>
+          <w:b/>
+          <w:bCs/>
+          <w:sz w:val="28"/>
+          <w:szCs w:val="28"/>
+          <w:u w:val="single"/>
+        </w:rPr>
+        <w:t>3</w:t>
+      </w:r>
+      <w:r>
+        <w:rPr>
+          <w:rFonts w:ascii="Times New Roman" w:hAnsi="Times New Roman" w:cs="Times New Roman"/>
+          <w:b/>
+          <w:bCs/>
+          <w:sz w:val="28"/>
+          <w:szCs w:val="28"/>
+          <w:u w:val="single"/>
+        </w:rPr>
+        <w:t>:</w:t>
+      </w:r>
+    </w:p>
+    <w:p>
+      <w:pPr>
+        <w:spacing w:after="200" w:line="276" w:lineRule="auto"/>
+        <w:rPr>
+          <w:rFonts w:ascii="Times New Roman" w:hAnsi="Times New Roman"/>
+          <w:sz w:val="28"/>
+          <w:szCs w:val="28"/>
+        </w:rPr>
+      </w:pPr>
+      <w:r>
+        <w:rPr>
+          <w:rFonts w:ascii="Times New Roman" w:hAnsi="Times New Roman"/>
+          <w:sz w:val="28"/>
+          <w:szCs w:val="28"/>
+        </w:rPr>
+        <w:t>Добавьте к задаче №2 пользовательский интерфейс: по уменьшению возраста студентов в заданной пользователем группе на 1.</w:t>
+      </w:r>
+    </w:p>
+    <w:p>
+      <w:pPr>
+        <w:rPr>
+          <w:rFonts w:ascii="Times New Roman" w:hAnsi="Times New Roman" w:cs="Times New Roman"/>
+          <w:b/>
+          <w:bCs/>
+          <w:sz w:val="28"/>
+          <w:szCs w:val="28"/>
+          <w:u w:val="single"/>
+        </w:rPr>
+      </w:pPr>
+      <w:r>
+        <w:rPr>
+          <w:rFonts w:ascii="Times New Roman" w:hAnsi="Times New Roman" w:cs="Times New Roman"/>
+          <w:b/>
+          <w:bCs/>
+          <w:sz w:val="28"/>
+          <w:szCs w:val="28"/>
+          <w:u w:val="single"/>
+        </w:rPr>
+        <w:t xml:space="preserve">Задание </w:t>
+      </w:r>
+      <w:r>
+        <w:rPr>
+          <w:rFonts w:ascii="Times New Roman" w:hAnsi="Times New Roman" w:cs="Times New Roman"/>
+          <w:b/>
+          <w:bCs/>
+          <w:sz w:val="28"/>
+          <w:szCs w:val="28"/>
+          <w:u w:val="single"/>
+        </w:rPr>
+        <w:t>4</w:t>
+      </w:r>
+      <w:r>
+        <w:rPr>
+          <w:rFonts w:ascii="Times New Roman" w:hAnsi="Times New Roman" w:cs="Times New Roman"/>
+          <w:b/>
+          <w:bCs/>
+          <w:sz w:val="28"/>
+          <w:szCs w:val="28"/>
+          <w:u w:val="single"/>
+        </w:rPr>
+        <w:t>:</w:t>
+      </w:r>
+    </w:p>
+    <w:p>
+      <w:pPr>
+        <w:spacing w:after="200" w:line="276" w:lineRule="auto"/>
+        <w:rPr>
+          <w:rFonts w:ascii="Times New Roman" w:hAnsi="Times New Roman"/>
+          <w:sz w:val="28"/>
+          <w:szCs w:val="28"/>
+        </w:rPr>
+      </w:pPr>
+      <w:r>
+        <w:rPr>
+          <w:rFonts w:ascii="Times New Roman" w:hAnsi="Times New Roman"/>
+          <w:sz w:val="28"/>
+          <w:szCs w:val="28"/>
+        </w:rPr>
+        <w:t>Добавьте к пользовательскому интерфейсу из задач №3 возможность сохранения новых данных обратно в файл.</w:t>
+      </w:r>
+    </w:p>
+    <w:p>
+      <w:pPr>
+        <w:rPr>
+          <w:rFonts w:ascii="Times New Roman" w:hAnsi="Times New Roman" w:cs="Times New Roman"/>
+          <w:b/>
+          <w:bCs/>
+          <w:sz w:val="28"/>
+          <w:szCs w:val="28"/>
+          <w:u w:val="single"/>
+        </w:rPr>
+      </w:pPr>
+      <w:r>
+        <w:rPr>
+          <w:rFonts w:ascii="Times New Roman" w:hAnsi="Times New Roman" w:cs="Times New Roman"/>
+          <w:b/>
+          <w:bCs/>
+          <w:sz w:val="28"/>
+          <w:szCs w:val="28"/>
+          <w:u w:val="single"/>
+        </w:rPr>
+        <w:t xml:space="preserve">Задание </w:t>
+      </w:r>
+      <w:r>
+        <w:rPr>
+          <w:rFonts w:ascii="Times New Roman" w:hAnsi="Times New Roman" w:cs="Times New Roman"/>
+          <w:b/>
+          <w:bCs/>
+          <w:sz w:val="28"/>
+          <w:szCs w:val="28"/>
+          <w:u w:val="single"/>
+        </w:rPr>
+        <w:t>5</w:t>
+      </w:r>
+      <w:r>
+        <w:rPr>
+          <w:rFonts w:ascii="Times New Roman" w:hAnsi="Times New Roman" w:cs="Times New Roman"/>
+          <w:b/>
+          <w:bCs/>
+          <w:sz w:val="28"/>
+          <w:szCs w:val="28"/>
+          <w:u w:val="single"/>
+        </w:rPr>
+        <w:t>:</w:t>
+      </w:r>
+    </w:p>
+    <w:p>
+      <w:pPr>
+        <w:spacing w:after="200" w:line="276" w:lineRule="auto"/>
+        <w:rPr>
+          <w:rFonts w:ascii="Times New Roman" w:hAnsi="Times New Roman"/>
+          <w:sz w:val="28"/>
+        </w:rPr>
+      </w:pPr>
+      <w:r>
+        <w:rPr>
+          <w:rFonts w:ascii="Times New Roman" w:hAnsi="Times New Roman"/>
+          <w:sz w:val="28"/>
+        </w:rPr>
+        <w:t>Реализуйте функционал по сохранению данных в файлы формата .</w:t>
+      </w:r>
+      <w:r>
+        <w:rPr>
+          <w:rFonts w:ascii="Times New Roman" w:hAnsi="Times New Roman"/>
+          <w:sz w:val="28"/>
+          <w:lang w:val="en-US"/>
+        </w:rPr>
+        <w:t>csv</w:t>
+      </w:r>
+      <w:r>
+        <w:rPr>
+          <w:rFonts w:ascii="Times New Roman" w:hAnsi="Times New Roman"/>
+          <w:sz w:val="28"/>
+        </w:rPr>
+        <w:t xml:space="preserve"> и </w:t>
+      </w:r>
+      <w:r>
+        <w:rPr>
+          <w:rFonts w:ascii="Times New Roman" w:hAnsi="Times New Roman"/>
+          <w:sz w:val="28"/>
+        </w:rPr>
+        <w:t>считыванию информации из файлов</w:t>
+      </w:r>
+      <w:r>
+        <w:rPr>
+          <w:rFonts w:ascii="Times New Roman" w:hAnsi="Times New Roman"/>
+          <w:sz w:val="28"/>
+        </w:rPr>
+        <w:t>ю.</w:t>
       </w:r>
       <w:bookmarkStart w:id="0" w:name="_GoBack"/>
       <w:bookmarkEnd w:id="0"/>
@@ -577,8 +1114,11 @@
       <w:pPr>
         <w:rPr>
           <w:rFonts w:ascii="Times New Roman" w:hAnsi="Times New Roman" w:cs="Times New Roman"/>
-          <w:sz w:val="28"/>
-          <w:szCs w:val="28"/>
+          <w:b/>
+          <w:bCs/>
+          <w:sz w:val="28"/>
+          <w:szCs w:val="28"/>
+          <w:lang w:val="en-US"/>
         </w:rPr>
       </w:pPr>
       <w:r>
@@ -589,54 +1129,19 @@
           <w:sz w:val="28"/>
           <w:szCs w:val="28"/>
         </w:rPr>
-        <w:t>Цель:</w:t>
-      </w:r>
-      <w:r>
-        <w:rPr>
-          <w:rFonts w:ascii="Times New Roman" w:hAnsi="Times New Roman" w:cs="Times New Roman"/>
-          <w:sz w:val="28"/>
-          <w:szCs w:val="28"/>
-        </w:rPr>
-        <w:t xml:space="preserve"> </w:t>
-      </w:r>
-      <w:r>
-        <w:rPr>
-          <w:rFonts w:ascii="Times New Roman" w:hAnsi="Times New Roman" w:cs="Times New Roman"/>
-          <w:sz w:val="28"/>
-          <w:szCs w:val="28"/>
-        </w:rPr>
-        <w:t xml:space="preserve">изучить файловую систему языка программирования </w:t>
-      </w:r>
-      <w:proofErr w:type="spellStart"/>
-      <w:r>
-        <w:rPr>
-          <w:rFonts w:ascii="Times New Roman" w:hAnsi="Times New Roman" w:cs="Times New Roman"/>
-          <w:sz w:val="28"/>
-          <w:szCs w:val="28"/>
-        </w:rPr>
-        <w:t>Python</w:t>
-      </w:r>
-      <w:proofErr w:type="spellEnd"/>
-      <w:r>
-        <w:rPr>
-          <w:rFonts w:ascii="Times New Roman" w:hAnsi="Times New Roman" w:cs="Times New Roman"/>
-          <w:sz w:val="28"/>
-          <w:szCs w:val="28"/>
-        </w:rPr>
-        <w:t>.</w:t>
-      </w:r>
-    </w:p>
-    <w:p>
-      <w:pPr>
-        <w:jc w:val="center"/>
+        <w:t>Код</w:t>
+      </w:r>
+      <w:r>
         <w:rPr>
           <w:rFonts w:ascii="Times New Roman" w:hAnsi="Times New Roman" w:cs="Times New Roman"/>
           <w:b/>
           <w:bCs/>
           <w:sz w:val="28"/>
           <w:szCs w:val="28"/>
-        </w:rPr>
-      </w:pPr>
+          <w:lang w:val="en-US"/>
+        </w:rPr>
+        <w:t xml:space="preserve"> </w:t>
+      </w:r>
       <w:r>
         <w:rPr>
           <w:rFonts w:ascii="Times New Roman" w:hAnsi="Times New Roman" w:cs="Times New Roman"/>
@@ -645,589 +1150,18 @@
           <w:sz w:val="28"/>
           <w:szCs w:val="28"/>
         </w:rPr>
-        <w:t>Ход работы</w:t>
-      </w:r>
-    </w:p>
-    <w:p>
-      <w:pPr>
-        <w:jc w:val="center"/>
-        <w:rPr>
-          <w:rFonts w:ascii="Times New Roman" w:hAnsi="Times New Roman" w:cs="Times New Roman"/>
-          <w:bCs/>
-          <w:sz w:val="28"/>
-          <w:szCs w:val="28"/>
-        </w:rPr>
-      </w:pPr>
-      <w:r>
-        <w:rPr>
-          <w:rFonts w:ascii="Times New Roman" w:hAnsi="Times New Roman" w:cs="Times New Roman"/>
-          <w:bCs/>
-          <w:sz w:val="28"/>
-          <w:szCs w:val="28"/>
-        </w:rPr>
-        <w:t>Вариант 11</w:t>
-      </w:r>
-    </w:p>
-    <w:p>
-      <w:pPr>
+        <w:t>программы</w:t>
+      </w:r>
+      <w:r>
         <w:rPr>
           <w:rFonts w:ascii="Times New Roman" w:hAnsi="Times New Roman" w:cs="Times New Roman"/>
           <w:b/>
           <w:bCs/>
           <w:sz w:val="28"/>
           <w:szCs w:val="28"/>
-          <w:u w:val="single"/>
-        </w:rPr>
-      </w:pPr>
-      <w:r>
-        <w:rPr>
-          <w:rFonts w:ascii="Times New Roman" w:hAnsi="Times New Roman" w:cs="Times New Roman"/>
-          <w:b/>
-          <w:bCs/>
-          <w:sz w:val="28"/>
-          <w:szCs w:val="28"/>
-          <w:u w:val="single"/>
-        </w:rPr>
-        <w:t>Задание 1:</w:t>
-      </w:r>
-    </w:p>
-    <w:p>
-      <w:pPr>
-        <w:spacing w:after="200" w:line="276" w:lineRule="auto"/>
-        <w:rPr>
-          <w:rFonts w:ascii="Times New Roman" w:hAnsi="Times New Roman"/>
-          <w:sz w:val="28"/>
-          <w:szCs w:val="28"/>
-        </w:rPr>
-      </w:pPr>
-      <w:r>
-        <w:rPr>
-          <w:rFonts w:ascii="Times New Roman" w:hAnsi="Times New Roman"/>
-          <w:sz w:val="28"/>
-          <w:szCs w:val="28"/>
-        </w:rPr>
-        <w:t>Пусть дана некоторая директория (папка). Посчитайте количество файлов в данной директории (папке) и выведите на экран.</w:t>
-      </w:r>
-    </w:p>
-    <w:p>
-      <w:pPr>
-        <w:rPr>
-          <w:rFonts w:ascii="Times New Roman" w:hAnsi="Times New Roman" w:cs="Times New Roman"/>
-          <w:b/>
-          <w:bCs/>
-          <w:sz w:val="28"/>
-          <w:szCs w:val="28"/>
-          <w:u w:val="single"/>
-        </w:rPr>
-      </w:pPr>
-      <w:r>
-        <w:rPr>
-          <w:rFonts w:ascii="Times New Roman" w:hAnsi="Times New Roman" w:cs="Times New Roman"/>
-          <w:b/>
-          <w:bCs/>
-          <w:sz w:val="28"/>
-          <w:szCs w:val="28"/>
-          <w:u w:val="single"/>
-        </w:rPr>
-        <w:t xml:space="preserve">Задание </w:t>
-      </w:r>
-      <w:r>
-        <w:rPr>
-          <w:rFonts w:ascii="Times New Roman" w:hAnsi="Times New Roman" w:cs="Times New Roman"/>
-          <w:b/>
-          <w:bCs/>
-          <w:sz w:val="28"/>
-          <w:szCs w:val="28"/>
-          <w:u w:val="single"/>
-        </w:rPr>
-        <w:t>2</w:t>
-      </w:r>
-      <w:r>
-        <w:rPr>
-          <w:rFonts w:ascii="Times New Roman" w:hAnsi="Times New Roman" w:cs="Times New Roman"/>
-          <w:b/>
-          <w:bCs/>
-          <w:sz w:val="28"/>
-          <w:szCs w:val="28"/>
-          <w:u w:val="single"/>
+          <w:lang w:val="en-US"/>
         </w:rPr>
         <w:t>:</w:t>
-      </w:r>
-    </w:p>
-    <w:p>
-      <w:pPr>
-        <w:spacing w:after="200" w:line="276" w:lineRule="auto"/>
-        <w:rPr>
-          <w:rFonts w:ascii="Times New Roman" w:hAnsi="Times New Roman"/>
-          <w:sz w:val="28"/>
-          <w:szCs w:val="28"/>
-        </w:rPr>
-      </w:pPr>
-      <w:r>
-        <w:rPr>
-          <w:rFonts w:ascii="Times New Roman" w:hAnsi="Times New Roman"/>
-          <w:sz w:val="28"/>
-          <w:szCs w:val="28"/>
-        </w:rPr>
-        <w:t xml:space="preserve">Пусть дан файл </w:t>
-      </w:r>
-      <w:r>
-        <w:rPr>
-          <w:rFonts w:ascii="Times New Roman" w:hAnsi="Times New Roman"/>
-          <w:sz w:val="28"/>
-          <w:szCs w:val="28"/>
-          <w:lang w:val="en-US"/>
-        </w:rPr>
-        <w:t>students</w:t>
-      </w:r>
-      <w:r>
-        <w:rPr>
-          <w:rFonts w:ascii="Times New Roman" w:hAnsi="Times New Roman"/>
-          <w:sz w:val="28"/>
-          <w:szCs w:val="28"/>
-        </w:rPr>
-        <w:t>.</w:t>
-      </w:r>
-      <w:r>
-        <w:rPr>
-          <w:rFonts w:ascii="Times New Roman" w:hAnsi="Times New Roman"/>
-          <w:sz w:val="28"/>
-          <w:szCs w:val="28"/>
-          <w:lang w:val="en-US"/>
-        </w:rPr>
-        <w:t>csv</w:t>
-      </w:r>
-      <w:r>
-        <w:rPr>
-          <w:rFonts w:ascii="Times New Roman" w:hAnsi="Times New Roman"/>
-          <w:sz w:val="28"/>
-          <w:szCs w:val="28"/>
-        </w:rPr>
-        <w:t xml:space="preserve">, в котором содержится информация о студентах в виде: </w:t>
-      </w:r>
-    </w:p>
-    <w:p>
-      <w:pPr>
-        <w:rPr>
-          <w:rFonts w:ascii="Times New Roman" w:hAnsi="Times New Roman"/>
-          <w:sz w:val="28"/>
-          <w:szCs w:val="28"/>
-        </w:rPr>
-      </w:pPr>
-      <w:proofErr w:type="gramStart"/>
-      <w:r>
-        <w:rPr>
-          <w:rFonts w:ascii="Times New Roman" w:hAnsi="Times New Roman"/>
-          <w:sz w:val="28"/>
-          <w:szCs w:val="28"/>
-        </w:rPr>
-        <w:t>№;</w:t>
-      </w:r>
-      <w:proofErr w:type="spellStart"/>
-      <w:r>
-        <w:rPr>
-          <w:rFonts w:ascii="Times New Roman" w:hAnsi="Times New Roman"/>
-          <w:sz w:val="28"/>
-          <w:szCs w:val="28"/>
-        </w:rPr>
-        <w:t>ФИО</w:t>
-      </w:r>
-      <w:proofErr w:type="gramEnd"/>
-      <w:r>
-        <w:rPr>
-          <w:rFonts w:ascii="Times New Roman" w:hAnsi="Times New Roman"/>
-          <w:sz w:val="28"/>
-          <w:szCs w:val="28"/>
-        </w:rPr>
-        <w:t>;</w:t>
-      </w:r>
-      <w:r>
-        <w:rPr>
-          <w:rFonts w:ascii="Times New Roman" w:hAnsi="Times New Roman"/>
-          <w:sz w:val="28"/>
-          <w:szCs w:val="28"/>
-        </w:rPr>
-        <w:t>Возраст</w:t>
-      </w:r>
-      <w:r>
-        <w:rPr>
-          <w:rFonts w:ascii="Times New Roman" w:hAnsi="Times New Roman"/>
-          <w:sz w:val="28"/>
-          <w:szCs w:val="28"/>
-        </w:rPr>
-        <w:t>;</w:t>
-      </w:r>
-      <w:r>
-        <w:rPr>
-          <w:rFonts w:ascii="Times New Roman" w:hAnsi="Times New Roman"/>
-          <w:sz w:val="28"/>
-          <w:szCs w:val="28"/>
-        </w:rPr>
-        <w:t>Группа</w:t>
-      </w:r>
-      <w:proofErr w:type="spellEnd"/>
-    </w:p>
-    <w:p>
-      <w:pPr>
-        <w:rPr>
-          <w:rFonts w:ascii="Times New Roman" w:hAnsi="Times New Roman"/>
-          <w:sz w:val="28"/>
-          <w:szCs w:val="28"/>
-        </w:rPr>
-      </w:pPr>
-      <w:proofErr w:type="gramStart"/>
-      <w:r>
-        <w:rPr>
-          <w:rFonts w:ascii="Times New Roman" w:hAnsi="Times New Roman"/>
-          <w:sz w:val="28"/>
-          <w:szCs w:val="28"/>
-        </w:rPr>
-        <w:t>1;Иванов</w:t>
-      </w:r>
-      <w:proofErr w:type="gramEnd"/>
-      <w:r>
-        <w:rPr>
-          <w:rFonts w:ascii="Times New Roman" w:hAnsi="Times New Roman"/>
-          <w:sz w:val="28"/>
-          <w:szCs w:val="28"/>
-        </w:rPr>
-        <w:t xml:space="preserve"> Иван Иванович;23;БО-111111</w:t>
-      </w:r>
-    </w:p>
-    <w:p>
-      <w:pPr>
-        <w:rPr>
-          <w:rFonts w:ascii="Times New Roman" w:hAnsi="Times New Roman"/>
-          <w:sz w:val="28"/>
-          <w:szCs w:val="28"/>
-        </w:rPr>
-      </w:pPr>
-      <w:proofErr w:type="gramStart"/>
-      <w:r>
-        <w:rPr>
-          <w:rFonts w:ascii="Times New Roman" w:hAnsi="Times New Roman"/>
-          <w:sz w:val="28"/>
-          <w:szCs w:val="28"/>
-        </w:rPr>
-        <w:t>2;Сидоров</w:t>
-      </w:r>
-      <w:proofErr w:type="gramEnd"/>
-      <w:r>
-        <w:rPr>
-          <w:rFonts w:ascii="Times New Roman" w:hAnsi="Times New Roman"/>
-          <w:sz w:val="28"/>
-          <w:szCs w:val="28"/>
-        </w:rPr>
-        <w:t xml:space="preserve"> Семен Семенович;23;БО-111111</w:t>
-      </w:r>
-    </w:p>
-    <w:p>
-      <w:pPr>
-        <w:rPr>
-          <w:rFonts w:ascii="Times New Roman" w:hAnsi="Times New Roman"/>
-          <w:sz w:val="28"/>
-          <w:szCs w:val="28"/>
-        </w:rPr>
-      </w:pPr>
-      <w:proofErr w:type="gramStart"/>
-      <w:r>
-        <w:rPr>
-          <w:rFonts w:ascii="Times New Roman" w:hAnsi="Times New Roman"/>
-          <w:sz w:val="28"/>
-          <w:szCs w:val="28"/>
-        </w:rPr>
-        <w:t>3;Яшков</w:t>
-      </w:r>
-      <w:proofErr w:type="gramEnd"/>
-      <w:r>
-        <w:rPr>
-          <w:rFonts w:ascii="Times New Roman" w:hAnsi="Times New Roman"/>
-          <w:sz w:val="28"/>
-          <w:szCs w:val="28"/>
-        </w:rPr>
-        <w:t xml:space="preserve"> Илья Петрович;24;БО-222222</w:t>
-      </w:r>
-    </w:p>
-    <w:p>
-      <w:pPr>
-        <w:rPr>
-          <w:rFonts w:ascii="Times New Roman" w:hAnsi="Times New Roman"/>
-          <w:sz w:val="28"/>
-          <w:szCs w:val="28"/>
-        </w:rPr>
-      </w:pPr>
-      <w:r>
-        <w:rPr>
-          <w:rFonts w:ascii="Times New Roman" w:hAnsi="Times New Roman"/>
-          <w:sz w:val="28"/>
-          <w:szCs w:val="28"/>
-        </w:rPr>
-        <w:t xml:space="preserve">Считайте информацию из файла в структуру: </w:t>
-      </w:r>
-      <w:proofErr w:type="gramStart"/>
-      <w:r>
-        <w:rPr>
-          <w:rFonts w:ascii="Times New Roman" w:hAnsi="Times New Roman"/>
-          <w:sz w:val="28"/>
-          <w:szCs w:val="28"/>
-        </w:rPr>
-        <w:t>[[ №</w:t>
-      </w:r>
-      <w:proofErr w:type="gramEnd"/>
-      <w:r>
-        <w:rPr>
-          <w:rFonts w:ascii="Times New Roman" w:hAnsi="Times New Roman"/>
-          <w:sz w:val="28"/>
-          <w:szCs w:val="28"/>
-        </w:rPr>
-        <w:t>, ФИО, Возраст, Группа], [ №, ФИО, Возраст, Группа], [ №, ФИО, Возраст, Группа], [ №, ФИО, Возраст, Группа]] (список списков)</w:t>
-      </w:r>
-    </w:p>
-    <w:p>
-      <w:pPr>
-        <w:rPr>
-          <w:rFonts w:ascii="Times New Roman" w:hAnsi="Times New Roman"/>
-          <w:sz w:val="28"/>
-          <w:szCs w:val="28"/>
-        </w:rPr>
-      </w:pPr>
-      <w:r>
-        <w:rPr>
-          <w:rFonts w:ascii="Times New Roman" w:hAnsi="Times New Roman"/>
-          <w:sz w:val="28"/>
-          <w:szCs w:val="28"/>
-        </w:rPr>
-        <w:t>Выведите информацию о студентах, отсортировав их по номеру группу.</w:t>
-      </w:r>
-    </w:p>
-    <w:p>
-      <w:pPr>
-        <w:rPr>
-          <w:rFonts w:ascii="Times New Roman" w:hAnsi="Times New Roman" w:cs="Times New Roman"/>
-          <w:b/>
-          <w:bCs/>
-          <w:sz w:val="28"/>
-          <w:szCs w:val="28"/>
-          <w:u w:val="single"/>
-        </w:rPr>
-      </w:pPr>
-      <w:r>
-        <w:rPr>
-          <w:rFonts w:ascii="Times New Roman" w:hAnsi="Times New Roman" w:cs="Times New Roman"/>
-          <w:b/>
-          <w:bCs/>
-          <w:sz w:val="28"/>
-          <w:szCs w:val="28"/>
-          <w:u w:val="single"/>
-        </w:rPr>
-        <w:t xml:space="preserve">Задание </w:t>
-      </w:r>
-      <w:r>
-        <w:rPr>
-          <w:rFonts w:ascii="Times New Roman" w:hAnsi="Times New Roman" w:cs="Times New Roman"/>
-          <w:b/>
-          <w:bCs/>
-          <w:sz w:val="28"/>
-          <w:szCs w:val="28"/>
-          <w:u w:val="single"/>
-        </w:rPr>
-        <w:t>3</w:t>
-      </w:r>
-      <w:r>
-        <w:rPr>
-          <w:rFonts w:ascii="Times New Roman" w:hAnsi="Times New Roman" w:cs="Times New Roman"/>
-          <w:b/>
-          <w:bCs/>
-          <w:sz w:val="28"/>
-          <w:szCs w:val="28"/>
-          <w:u w:val="single"/>
-        </w:rPr>
-        <w:t>:</w:t>
-      </w:r>
-    </w:p>
-    <w:p>
-      <w:pPr>
-        <w:spacing w:after="200" w:line="276" w:lineRule="auto"/>
-        <w:rPr>
-          <w:rFonts w:ascii="Times New Roman" w:hAnsi="Times New Roman"/>
-          <w:sz w:val="28"/>
-          <w:szCs w:val="28"/>
-        </w:rPr>
-      </w:pPr>
-      <w:r>
-        <w:rPr>
-          <w:rFonts w:ascii="Times New Roman" w:hAnsi="Times New Roman"/>
-          <w:sz w:val="28"/>
-          <w:szCs w:val="28"/>
-        </w:rPr>
-        <w:t>Добавьте к задаче №2 пользовательский интерфейс: по уменьшению возраста студентов в заданной пользователем группе на 1.</w:t>
-      </w:r>
-    </w:p>
-    <w:p>
-      <w:pPr>
-        <w:rPr>
-          <w:rFonts w:ascii="Times New Roman" w:hAnsi="Times New Roman" w:cs="Times New Roman"/>
-          <w:b/>
-          <w:bCs/>
-          <w:sz w:val="28"/>
-          <w:szCs w:val="28"/>
-          <w:u w:val="single"/>
-        </w:rPr>
-      </w:pPr>
-      <w:r>
-        <w:rPr>
-          <w:rFonts w:ascii="Times New Roman" w:hAnsi="Times New Roman" w:cs="Times New Roman"/>
-          <w:b/>
-          <w:bCs/>
-          <w:sz w:val="28"/>
-          <w:szCs w:val="28"/>
-          <w:u w:val="single"/>
-        </w:rPr>
-        <w:t xml:space="preserve">Задание </w:t>
-      </w:r>
-      <w:r>
-        <w:rPr>
-          <w:rFonts w:ascii="Times New Roman" w:hAnsi="Times New Roman" w:cs="Times New Roman"/>
-          <w:b/>
-          <w:bCs/>
-          <w:sz w:val="28"/>
-          <w:szCs w:val="28"/>
-          <w:u w:val="single"/>
-        </w:rPr>
-        <w:t>4</w:t>
-      </w:r>
-      <w:r>
-        <w:rPr>
-          <w:rFonts w:ascii="Times New Roman" w:hAnsi="Times New Roman" w:cs="Times New Roman"/>
-          <w:b/>
-          <w:bCs/>
-          <w:sz w:val="28"/>
-          <w:szCs w:val="28"/>
-          <w:u w:val="single"/>
-        </w:rPr>
-        <w:t>:</w:t>
-      </w:r>
-    </w:p>
-    <w:p>
-      <w:pPr>
-        <w:spacing w:after="200" w:line="276" w:lineRule="auto"/>
-        <w:rPr>
-          <w:rFonts w:ascii="Times New Roman" w:hAnsi="Times New Roman"/>
-          <w:sz w:val="28"/>
-          <w:szCs w:val="28"/>
-        </w:rPr>
-      </w:pPr>
-      <w:r>
-        <w:rPr>
-          <w:rFonts w:ascii="Times New Roman" w:hAnsi="Times New Roman"/>
-          <w:sz w:val="28"/>
-          <w:szCs w:val="28"/>
-        </w:rPr>
-        <w:t>Добавьте к пользовательскому интерфейсу из задач №3 возможность сохранения новых данных обратно в файл.</w:t>
-      </w:r>
-    </w:p>
-    <w:p>
-      <w:pPr>
-        <w:rPr>
-          <w:rFonts w:ascii="Times New Roman" w:hAnsi="Times New Roman" w:cs="Times New Roman"/>
-          <w:b/>
-          <w:bCs/>
-          <w:sz w:val="28"/>
-          <w:szCs w:val="28"/>
-          <w:u w:val="single"/>
-        </w:rPr>
-      </w:pPr>
-      <w:r>
-        <w:rPr>
-          <w:rFonts w:ascii="Times New Roman" w:hAnsi="Times New Roman" w:cs="Times New Roman"/>
-          <w:b/>
-          <w:bCs/>
-          <w:sz w:val="28"/>
-          <w:szCs w:val="28"/>
-          <w:u w:val="single"/>
-        </w:rPr>
-        <w:t xml:space="preserve">Задание </w:t>
-      </w:r>
-      <w:r>
-        <w:rPr>
-          <w:rFonts w:ascii="Times New Roman" w:hAnsi="Times New Roman" w:cs="Times New Roman"/>
-          <w:b/>
-          <w:bCs/>
-          <w:sz w:val="28"/>
-          <w:szCs w:val="28"/>
-          <w:u w:val="single"/>
-        </w:rPr>
-        <w:t>5</w:t>
-      </w:r>
-      <w:r>
-        <w:rPr>
-          <w:rFonts w:ascii="Times New Roman" w:hAnsi="Times New Roman" w:cs="Times New Roman"/>
-          <w:b/>
-          <w:bCs/>
-          <w:sz w:val="28"/>
-          <w:szCs w:val="28"/>
-          <w:u w:val="single"/>
-        </w:rPr>
-        <w:t>:</w:t>
-      </w:r>
-    </w:p>
-    <w:p>
-      <w:pPr>
-        <w:spacing w:after="200" w:line="276" w:lineRule="auto"/>
-        <w:rPr>
-          <w:rFonts w:ascii="Times New Roman" w:hAnsi="Times New Roman"/>
-          <w:sz w:val="28"/>
-        </w:rPr>
-      </w:pPr>
-      <w:r>
-        <w:rPr>
-          <w:rFonts w:ascii="Times New Roman" w:hAnsi="Times New Roman"/>
-          <w:sz w:val="28"/>
-        </w:rPr>
-        <w:t>Реализуйте функционал по сохранению данных в файлы формата .</w:t>
-      </w:r>
-      <w:r>
-        <w:rPr>
-          <w:rFonts w:ascii="Times New Roman" w:hAnsi="Times New Roman"/>
-          <w:sz w:val="28"/>
-          <w:lang w:val="en-US"/>
-        </w:rPr>
-        <w:t>csv</w:t>
-      </w:r>
-      <w:r>
-        <w:rPr>
-          <w:rFonts w:ascii="Times New Roman" w:hAnsi="Times New Roman"/>
-          <w:sz w:val="28"/>
-        </w:rPr>
-        <w:t xml:space="preserve"> и </w:t>
-      </w:r>
-      <w:r>
-        <w:rPr>
-          <w:rFonts w:ascii="Times New Roman" w:hAnsi="Times New Roman"/>
-          <w:sz w:val="28"/>
-        </w:rPr>
-        <w:t>считыванию информации из файлов</w:t>
-      </w:r>
-    </w:p>
-    <w:p>
-      <w:pPr>
-        <w:rPr>
-          <w:rFonts w:ascii="Times New Roman" w:hAnsi="Times New Roman" w:cs="Times New Roman"/>
-          <w:b/>
-          <w:bCs/>
-          <w:sz w:val="28"/>
-          <w:szCs w:val="28"/>
-        </w:rPr>
-      </w:pPr>
-      <w:r>
-        <w:rPr>
-          <w:rFonts w:ascii="Times New Roman" w:hAnsi="Times New Roman" w:cs="Times New Roman"/>
-          <w:b/>
-          <w:bCs/>
-          <w:sz w:val="28"/>
-          <w:szCs w:val="28"/>
-        </w:rPr>
-        <w:t>Код программы:</w:t>
       </w:r>
     </w:p>
     <w:p>
@@ -1300,7 +1234,6 @@
         </w:rPr>
         <w:t xml:space="preserve">import </w:t>
       </w:r>
-      <w:proofErr w:type="spellStart"/>
       <w:r>
         <w:rPr>
           <w:rFonts w:ascii="Courier New" w:eastAsia="Times New Roman" w:hAnsi="Courier New" w:cs="Courier New"/>
@@ -1311,7 +1244,6 @@
         </w:rPr>
         <w:t>os</w:t>
       </w:r>
-      <w:proofErr w:type="spellEnd"/>
       <w:r>
         <w:rPr>
           <w:rFonts w:ascii="Courier New" w:eastAsia="Times New Roman" w:hAnsi="Courier New" w:cs="Courier New"/>
@@ -1384,27 +1316,15 @@
         </w:rPr>
         <w:br/>
       </w:r>
-      <w:proofErr w:type="spellStart"/>
-      <w:r>
-        <w:rPr>
-          <w:rFonts w:ascii="Courier New" w:eastAsia="Times New Roman" w:hAnsi="Courier New" w:cs="Courier New"/>
-          <w:color w:val="A71D5D"/>
-          <w:sz w:val="20"/>
-          <w:szCs w:val="20"/>
-          <w:lang w:val="en-US" w:eastAsia="ru-RU"/>
-        </w:rPr>
-        <w:t>def</w:t>
-      </w:r>
-      <w:proofErr w:type="spellEnd"/>
-      <w:r>
-        <w:rPr>
-          <w:rFonts w:ascii="Courier New" w:eastAsia="Times New Roman" w:hAnsi="Courier New" w:cs="Courier New"/>
-          <w:color w:val="A71D5D"/>
-          <w:sz w:val="20"/>
-          <w:szCs w:val="20"/>
-          <w:lang w:val="en-US" w:eastAsia="ru-RU"/>
-        </w:rPr>
-        <w:t xml:space="preserve"> </w:t>
+      <w:r>
+        <w:rPr>
+          <w:rFonts w:ascii="Courier New" w:eastAsia="Times New Roman" w:hAnsi="Courier New" w:cs="Courier New"/>
+          <w:color w:val="A71D5D"/>
+          <w:sz w:val="20"/>
+          <w:szCs w:val="20"/>
+          <w:lang w:val="en-US" w:eastAsia="ru-RU"/>
+        </w:rPr>
+        <w:t xml:space="preserve">def </w:t>
       </w:r>
       <w:r>
         <w:rPr>
@@ -1495,29 +1415,7 @@
           <w:szCs w:val="20"/>
           <w:lang w:val="en-US" w:eastAsia="ru-RU"/>
         </w:rPr>
-        <w:t xml:space="preserve">: ", </w:t>
-      </w:r>
-      <w:proofErr w:type="spellStart"/>
-      <w:r>
-        <w:rPr>
-          <w:rFonts w:ascii="Courier New" w:eastAsia="Times New Roman" w:hAnsi="Courier New" w:cs="Courier New"/>
-          <w:color w:val="969896"/>
-          <w:sz w:val="20"/>
-          <w:szCs w:val="20"/>
-          <w:lang w:val="en-US" w:eastAsia="ru-RU"/>
-        </w:rPr>
-        <w:t>os.getcwd</w:t>
-      </w:r>
-      <w:proofErr w:type="spellEnd"/>
-      <w:r>
-        <w:rPr>
-          <w:rFonts w:ascii="Courier New" w:eastAsia="Times New Roman" w:hAnsi="Courier New" w:cs="Courier New"/>
-          <w:color w:val="969896"/>
-          <w:sz w:val="20"/>
-          <w:szCs w:val="20"/>
-          <w:lang w:val="en-US" w:eastAsia="ru-RU"/>
-        </w:rPr>
-        <w:t>())</w:t>
+        <w:t>: ", os.getcwd())</w:t>
       </w:r>
       <w:r>
         <w:rPr>
@@ -1608,29 +1506,7 @@
           <w:szCs w:val="20"/>
           <w:lang w:val="en-US" w:eastAsia="ru-RU"/>
         </w:rPr>
-        <w:t xml:space="preserve">: ", </w:t>
-      </w:r>
-      <w:proofErr w:type="spellStart"/>
-      <w:r>
-        <w:rPr>
-          <w:rFonts w:ascii="Courier New" w:eastAsia="Times New Roman" w:hAnsi="Courier New" w:cs="Courier New"/>
-          <w:color w:val="969896"/>
-          <w:sz w:val="20"/>
-          <w:szCs w:val="20"/>
-          <w:lang w:val="en-US" w:eastAsia="ru-RU"/>
-        </w:rPr>
-        <w:t>os.listdir</w:t>
-      </w:r>
-      <w:proofErr w:type="spellEnd"/>
-      <w:r>
-        <w:rPr>
-          <w:rFonts w:ascii="Courier New" w:eastAsia="Times New Roman" w:hAnsi="Courier New" w:cs="Courier New"/>
-          <w:color w:val="969896"/>
-          <w:sz w:val="20"/>
-          <w:szCs w:val="20"/>
-          <w:lang w:val="en-US" w:eastAsia="ru-RU"/>
-        </w:rPr>
-        <w:t>())</w:t>
+        <w:t>: ", os.listdir())</w:t>
       </w:r>
       <w:r>
         <w:rPr>
@@ -1673,7 +1549,6 @@
         </w:rPr>
         <w:t xml:space="preserve">= </w:t>
       </w:r>
-      <w:proofErr w:type="spellStart"/>
       <w:r>
         <w:rPr>
           <w:rFonts w:ascii="Courier New" w:eastAsia="Times New Roman" w:hAnsi="Courier New" w:cs="Courier New"/>
@@ -1704,7 +1579,6 @@
         </w:rPr>
         <w:t>getcwd</w:t>
       </w:r>
-      <w:proofErr w:type="spellEnd"/>
       <w:r>
         <w:rPr>
           <w:rFonts w:ascii="Courier New" w:eastAsia="Times New Roman" w:hAnsi="Courier New" w:cs="Courier New"/>
@@ -1807,7 +1681,6 @@
         </w:rPr>
         <w:t xml:space="preserve">, </w:t>
       </w:r>
-      <w:proofErr w:type="spellStart"/>
       <w:r>
         <w:rPr>
           <w:rFonts w:ascii="Courier New" w:eastAsia="Times New Roman" w:hAnsi="Courier New" w:cs="Courier New"/>
@@ -1818,7 +1691,6 @@
         </w:rPr>
         <w:t>dirs</w:t>
       </w:r>
-      <w:proofErr w:type="spellEnd"/>
       <w:r>
         <w:rPr>
           <w:rFonts w:ascii="Courier New" w:eastAsia="Times New Roman" w:hAnsi="Courier New" w:cs="Courier New"/>
@@ -1849,7 +1721,6 @@
         </w:rPr>
         <w:t xml:space="preserve">in </w:t>
       </w:r>
-      <w:proofErr w:type="spellStart"/>
       <w:r>
         <w:rPr>
           <w:rFonts w:ascii="Courier New" w:eastAsia="Times New Roman" w:hAnsi="Courier New" w:cs="Courier New"/>
@@ -1880,7 +1751,6 @@
         </w:rPr>
         <w:t>walk</w:t>
       </w:r>
-      <w:proofErr w:type="spellEnd"/>
       <w:r>
         <w:rPr>
           <w:rFonts w:ascii="Courier New" w:eastAsia="Times New Roman" w:hAnsi="Courier New" w:cs="Courier New"/>
@@ -2072,29 +1942,7 @@
           <w:szCs w:val="20"/>
           <w:lang w:val="en-US" w:eastAsia="ru-RU"/>
         </w:rPr>
-        <w:t>_</w:t>
-      </w:r>
-      <w:proofErr w:type="spellStart"/>
-      <w:r>
-        <w:rPr>
-          <w:rFonts w:ascii="Courier New" w:eastAsia="Times New Roman" w:hAnsi="Courier New" w:cs="Courier New"/>
-          <w:color w:val="333333"/>
-          <w:sz w:val="20"/>
-          <w:szCs w:val="20"/>
-          <w:lang w:val="en-US" w:eastAsia="ru-RU"/>
-        </w:rPr>
-        <w:t>dir</w:t>
-      </w:r>
-      <w:proofErr w:type="spellEnd"/>
-      <w:r>
-        <w:rPr>
-          <w:rFonts w:ascii="Courier New" w:eastAsia="Times New Roman" w:hAnsi="Courier New" w:cs="Courier New"/>
-          <w:color w:val="333333"/>
-          <w:sz w:val="20"/>
-          <w:szCs w:val="20"/>
-          <w:lang w:val="en-US" w:eastAsia="ru-RU"/>
-        </w:rPr>
-        <w:t xml:space="preserve"> </w:t>
+        <w:t xml:space="preserve">_dir </w:t>
       </w:r>
       <w:r>
         <w:rPr>
@@ -2106,7 +1954,6 @@
         </w:rPr>
         <w:t xml:space="preserve">in </w:t>
       </w:r>
-      <w:proofErr w:type="spellStart"/>
       <w:r>
         <w:rPr>
           <w:rFonts w:ascii="Courier New" w:eastAsia="Times New Roman" w:hAnsi="Courier New" w:cs="Courier New"/>
@@ -2117,7 +1964,6 @@
         </w:rPr>
         <w:t>dirs</w:t>
       </w:r>
-      <w:proofErr w:type="spellEnd"/>
       <w:r>
         <w:rPr>
           <w:rFonts w:ascii="Courier New" w:eastAsia="Times New Roman" w:hAnsi="Courier New" w:cs="Courier New"/>
@@ -2207,20 +2053,8 @@
           <w:szCs w:val="20"/>
           <w:lang w:val="en-US" w:eastAsia="ru-RU"/>
         </w:rPr>
-        <w:t>_</w:t>
-      </w:r>
-      <w:proofErr w:type="spellStart"/>
-      <w:r>
-        <w:rPr>
-          <w:rFonts w:ascii="Courier New" w:eastAsia="Times New Roman" w:hAnsi="Courier New" w:cs="Courier New"/>
-          <w:color w:val="333333"/>
-          <w:sz w:val="20"/>
-          <w:szCs w:val="20"/>
-          <w:lang w:val="en-US" w:eastAsia="ru-RU"/>
-        </w:rPr>
-        <w:t>dir</w:t>
-      </w:r>
-      <w:proofErr w:type="spellEnd"/>
+        <w:t>_dir</w:t>
+      </w:r>
       <w:r>
         <w:rPr>
           <w:rFonts w:ascii="Courier New" w:eastAsia="Times New Roman" w:hAnsi="Courier New" w:cs="Courier New"/>
@@ -2806,29 +2640,16 @@
         </w:rPr>
         <w:br/>
       </w:r>
-      <w:proofErr w:type="spellStart"/>
-      <w:r>
-        <w:rPr>
-          <w:rFonts w:ascii="Courier New" w:eastAsia="Times New Roman" w:hAnsi="Courier New" w:cs="Courier New"/>
-          <w:color w:val="A71D5D"/>
-          <w:sz w:val="20"/>
-          <w:szCs w:val="20"/>
-          <w:lang w:val="en-US" w:eastAsia="ru-RU"/>
-        </w:rPr>
-        <w:t>def</w:t>
-      </w:r>
-      <w:proofErr w:type="spellEnd"/>
-      <w:r>
-        <w:rPr>
-          <w:rFonts w:ascii="Courier New" w:eastAsia="Times New Roman" w:hAnsi="Courier New" w:cs="Courier New"/>
-          <w:color w:val="A71D5D"/>
-          <w:sz w:val="20"/>
-          <w:szCs w:val="20"/>
-          <w:lang w:val="en-US" w:eastAsia="ru-RU"/>
-        </w:rPr>
-        <w:t xml:space="preserve"> </w:t>
-      </w:r>
-      <w:proofErr w:type="spellStart"/>
+      <w:r>
+        <w:rPr>
+          <w:rFonts w:ascii="Courier New" w:eastAsia="Times New Roman" w:hAnsi="Courier New" w:cs="Courier New"/>
+          <w:color w:val="A71D5D"/>
+          <w:sz w:val="20"/>
+          <w:szCs w:val="20"/>
+          <w:lang w:val="en-US" w:eastAsia="ru-RU"/>
+        </w:rPr>
+        <w:t xml:space="preserve">def </w:t>
+      </w:r>
       <w:r>
         <w:rPr>
           <w:rFonts w:ascii="Courier New" w:eastAsia="Times New Roman" w:hAnsi="Courier New" w:cs="Courier New"/>
@@ -2839,7 +2660,6 @@
         </w:rPr>
         <w:t>write_file_new</w:t>
       </w:r>
-      <w:proofErr w:type="spellEnd"/>
       <w:r>
         <w:rPr>
           <w:rFonts w:ascii="Courier New" w:eastAsia="Times New Roman" w:hAnsi="Courier New" w:cs="Courier New"/>
@@ -2850,7 +2670,6 @@
         </w:rPr>
         <w:t>(</w:t>
       </w:r>
-      <w:proofErr w:type="spellStart"/>
       <w:r>
         <w:rPr>
           <w:rFonts w:ascii="Courier New" w:eastAsia="Times New Roman" w:hAnsi="Courier New" w:cs="Courier New"/>
@@ -2861,7 +2680,6 @@
         </w:rPr>
         <w:t>File_Name</w:t>
       </w:r>
-      <w:proofErr w:type="spellEnd"/>
       <w:r>
         <w:rPr>
           <w:rFonts w:ascii="Courier New" w:eastAsia="Times New Roman" w:hAnsi="Courier New" w:cs="Courier New"/>
@@ -3595,7 +3413,6 @@
         </w:rPr>
         <w:t>(</w:t>
       </w:r>
-      <w:proofErr w:type="spellStart"/>
       <w:r>
         <w:rPr>
           <w:rFonts w:ascii="Courier New" w:eastAsia="Times New Roman" w:hAnsi="Courier New" w:cs="Courier New"/>
@@ -3606,7 +3423,6 @@
         </w:rPr>
         <w:t>File_Name</w:t>
       </w:r>
-      <w:proofErr w:type="spellEnd"/>
       <w:r>
         <w:rPr>
           <w:rFonts w:ascii="Courier New" w:eastAsia="Times New Roman" w:hAnsi="Courier New" w:cs="Courier New"/>
@@ -3738,7 +3554,6 @@
         </w:rPr>
         <w:t xml:space="preserve">= </w:t>
       </w:r>
-      <w:proofErr w:type="spellStart"/>
       <w:r>
         <w:rPr>
           <w:rFonts w:ascii="Courier New" w:eastAsia="Times New Roman" w:hAnsi="Courier New" w:cs="Courier New"/>
@@ -3769,7 +3584,6 @@
         </w:rPr>
         <w:t>writer</w:t>
       </w:r>
-      <w:proofErr w:type="spellEnd"/>
       <w:r>
         <w:rPr>
           <w:rFonts w:ascii="Courier New" w:eastAsia="Times New Roman" w:hAnsi="Courier New" w:cs="Courier New"/>
@@ -3821,27 +3635,15 @@
         </w:rPr>
         <w:t xml:space="preserve">for </w:t>
       </w:r>
-      <w:proofErr w:type="spellStart"/>
-      <w:r>
-        <w:rPr>
-          <w:rFonts w:ascii="Courier New" w:eastAsia="Times New Roman" w:hAnsi="Courier New" w:cs="Courier New"/>
-          <w:color w:val="333333"/>
-          <w:sz w:val="20"/>
-          <w:szCs w:val="20"/>
-          <w:lang w:val="en-US" w:eastAsia="ru-RU"/>
-        </w:rPr>
-        <w:t>i</w:t>
-      </w:r>
-      <w:proofErr w:type="spellEnd"/>
-      <w:r>
-        <w:rPr>
-          <w:rFonts w:ascii="Courier New" w:eastAsia="Times New Roman" w:hAnsi="Courier New" w:cs="Courier New"/>
-          <w:color w:val="333333"/>
-          <w:sz w:val="20"/>
-          <w:szCs w:val="20"/>
-          <w:lang w:val="en-US" w:eastAsia="ru-RU"/>
-        </w:rPr>
-        <w:t xml:space="preserve"> </w:t>
+      <w:r>
+        <w:rPr>
+          <w:rFonts w:ascii="Courier New" w:eastAsia="Times New Roman" w:hAnsi="Courier New" w:cs="Courier New"/>
+          <w:color w:val="333333"/>
+          <w:sz w:val="20"/>
+          <w:szCs w:val="20"/>
+          <w:lang w:val="en-US" w:eastAsia="ru-RU"/>
+        </w:rPr>
+        <w:t xml:space="preserve">i </w:t>
       </w:r>
       <w:r>
         <w:rPr>
@@ -3954,7 +3756,6 @@
         </w:rPr>
         <w:t>(</w:t>
       </w:r>
-      <w:proofErr w:type="spellStart"/>
       <w:r>
         <w:rPr>
           <w:rFonts w:ascii="Courier New" w:eastAsia="Times New Roman" w:hAnsi="Courier New" w:cs="Courier New"/>
@@ -3965,7 +3766,6 @@
         </w:rPr>
         <w:t>i</w:t>
       </w:r>
-      <w:proofErr w:type="spellEnd"/>
       <w:r>
         <w:rPr>
           <w:rFonts w:ascii="Courier New" w:eastAsia="Times New Roman" w:hAnsi="Courier New" w:cs="Courier New"/>
@@ -3987,7 +3787,6 @@
         <w:br/>
         <w:t xml:space="preserve">         </w:t>
       </w:r>
-      <w:proofErr w:type="spellStart"/>
       <w:r>
         <w:rPr>
           <w:rFonts w:ascii="Courier New" w:eastAsia="Times New Roman" w:hAnsi="Courier New" w:cs="Courier New"/>
@@ -4018,7 +3817,6 @@
         </w:rPr>
         <w:t>writerow</w:t>
       </w:r>
-      <w:proofErr w:type="spellEnd"/>
       <w:r>
         <w:rPr>
           <w:rFonts w:ascii="Courier New" w:eastAsia="Times New Roman" w:hAnsi="Courier New" w:cs="Courier New"/>
@@ -4129,27 +3927,15 @@
         </w:rPr>
         <w:br/>
       </w:r>
-      <w:proofErr w:type="spellStart"/>
-      <w:r>
-        <w:rPr>
-          <w:rFonts w:ascii="Courier New" w:eastAsia="Times New Roman" w:hAnsi="Courier New" w:cs="Courier New"/>
-          <w:color w:val="A71D5D"/>
-          <w:sz w:val="20"/>
-          <w:szCs w:val="20"/>
-          <w:lang w:val="en-US" w:eastAsia="ru-RU"/>
-        </w:rPr>
-        <w:t>def</w:t>
-      </w:r>
-      <w:proofErr w:type="spellEnd"/>
-      <w:r>
-        <w:rPr>
-          <w:rFonts w:ascii="Courier New" w:eastAsia="Times New Roman" w:hAnsi="Courier New" w:cs="Courier New"/>
-          <w:color w:val="A71D5D"/>
-          <w:sz w:val="20"/>
-          <w:szCs w:val="20"/>
-          <w:lang w:val="en-US" w:eastAsia="ru-RU"/>
-        </w:rPr>
-        <w:t xml:space="preserve"> </w:t>
+      <w:r>
+        <w:rPr>
+          <w:rFonts w:ascii="Courier New" w:eastAsia="Times New Roman" w:hAnsi="Courier New" w:cs="Courier New"/>
+          <w:color w:val="A71D5D"/>
+          <w:sz w:val="20"/>
+          <w:szCs w:val="20"/>
+          <w:lang w:val="en-US" w:eastAsia="ru-RU"/>
+        </w:rPr>
+        <w:t xml:space="preserve">def </w:t>
       </w:r>
       <w:r>
         <w:rPr>
@@ -4212,27 +3998,15 @@
         <w:br/>
         <w:t xml:space="preserve">   for </w:t>
       </w:r>
-      <w:proofErr w:type="spellStart"/>
-      <w:r>
-        <w:rPr>
-          <w:rFonts w:ascii="Courier New" w:eastAsia="Times New Roman" w:hAnsi="Courier New" w:cs="Courier New"/>
-          <w:color w:val="333333"/>
-          <w:sz w:val="20"/>
-          <w:szCs w:val="20"/>
-          <w:lang w:val="en-US" w:eastAsia="ru-RU"/>
-        </w:rPr>
-        <w:t>i</w:t>
-      </w:r>
-      <w:proofErr w:type="spellEnd"/>
-      <w:r>
-        <w:rPr>
-          <w:rFonts w:ascii="Courier New" w:eastAsia="Times New Roman" w:hAnsi="Courier New" w:cs="Courier New"/>
-          <w:color w:val="333333"/>
-          <w:sz w:val="20"/>
-          <w:szCs w:val="20"/>
-          <w:lang w:val="en-US" w:eastAsia="ru-RU"/>
-        </w:rPr>
-        <w:t xml:space="preserve"> </w:t>
+      <w:r>
+        <w:rPr>
+          <w:rFonts w:ascii="Courier New" w:eastAsia="Times New Roman" w:hAnsi="Courier New" w:cs="Courier New"/>
+          <w:color w:val="333333"/>
+          <w:sz w:val="20"/>
+          <w:szCs w:val="20"/>
+          <w:lang w:val="en-US" w:eastAsia="ru-RU"/>
+        </w:rPr>
+        <w:t xml:space="preserve">i </w:t>
       </w:r>
       <w:r>
         <w:rPr>
@@ -4315,7 +4089,6 @@
         </w:rPr>
         <w:t>(</w:t>
       </w:r>
-      <w:proofErr w:type="spellStart"/>
       <w:r>
         <w:rPr>
           <w:rFonts w:ascii="Courier New" w:eastAsia="Times New Roman" w:hAnsi="Courier New" w:cs="Courier New"/>
@@ -4326,7 +4099,6 @@
         </w:rPr>
         <w:t>len</w:t>
       </w:r>
-      <w:proofErr w:type="spellEnd"/>
       <w:r>
         <w:rPr>
           <w:rFonts w:ascii="Courier New" w:eastAsia="Times New Roman" w:hAnsi="Courier New" w:cs="Courier New"/>
@@ -4337,7 +4109,6 @@
         </w:rPr>
         <w:t>(</w:t>
       </w:r>
-      <w:proofErr w:type="spellStart"/>
       <w:r>
         <w:rPr>
           <w:rFonts w:ascii="Courier New" w:eastAsia="Times New Roman" w:hAnsi="Courier New" w:cs="Courier New"/>
@@ -4348,7 +4119,6 @@
         </w:rPr>
         <w:t>i</w:t>
       </w:r>
-      <w:proofErr w:type="spellEnd"/>
       <w:r>
         <w:rPr>
           <w:rFonts w:ascii="Courier New" w:eastAsia="Times New Roman" w:hAnsi="Courier New" w:cs="Courier New"/>
@@ -4400,7 +4170,6 @@
         </w:rPr>
         <w:t>(</w:t>
       </w:r>
-      <w:proofErr w:type="spellStart"/>
       <w:r>
         <w:rPr>
           <w:rFonts w:ascii="Courier New" w:eastAsia="Times New Roman" w:hAnsi="Courier New" w:cs="Courier New"/>
@@ -4411,7 +4180,6 @@
         </w:rPr>
         <w:t>i</w:t>
       </w:r>
-      <w:proofErr w:type="spellEnd"/>
       <w:r>
         <w:rPr>
           <w:rFonts w:ascii="Courier New" w:eastAsia="Times New Roman" w:hAnsi="Courier New" w:cs="Courier New"/>
@@ -4633,29 +4401,16 @@
         </w:rPr>
         <w:br/>
       </w:r>
-      <w:proofErr w:type="spellStart"/>
-      <w:r>
-        <w:rPr>
-          <w:rFonts w:ascii="Courier New" w:eastAsia="Times New Roman" w:hAnsi="Courier New" w:cs="Courier New"/>
-          <w:color w:val="A71D5D"/>
-          <w:sz w:val="20"/>
-          <w:szCs w:val="20"/>
-          <w:lang w:val="en-US" w:eastAsia="ru-RU"/>
-        </w:rPr>
-        <w:t>def</w:t>
-      </w:r>
-      <w:proofErr w:type="spellEnd"/>
-      <w:r>
-        <w:rPr>
-          <w:rFonts w:ascii="Courier New" w:eastAsia="Times New Roman" w:hAnsi="Courier New" w:cs="Courier New"/>
-          <w:color w:val="A71D5D"/>
-          <w:sz w:val="20"/>
-          <w:szCs w:val="20"/>
-          <w:lang w:val="en-US" w:eastAsia="ru-RU"/>
-        </w:rPr>
-        <w:t xml:space="preserve"> </w:t>
-      </w:r>
-      <w:proofErr w:type="spellStart"/>
+      <w:r>
+        <w:rPr>
+          <w:rFonts w:ascii="Courier New" w:eastAsia="Times New Roman" w:hAnsi="Courier New" w:cs="Courier New"/>
+          <w:color w:val="A71D5D"/>
+          <w:sz w:val="20"/>
+          <w:szCs w:val="20"/>
+          <w:lang w:val="en-US" w:eastAsia="ru-RU"/>
+        </w:rPr>
+        <w:t xml:space="preserve">def </w:t>
+      </w:r>
       <w:r>
         <w:rPr>
           <w:rFonts w:ascii="Courier New" w:eastAsia="Times New Roman" w:hAnsi="Courier New" w:cs="Courier New"/>
@@ -4666,7 +4421,6 @@
         </w:rPr>
         <w:t>read_file</w:t>
       </w:r>
-      <w:proofErr w:type="spellEnd"/>
       <w:r>
         <w:rPr>
           <w:rFonts w:ascii="Courier New" w:eastAsia="Times New Roman" w:hAnsi="Courier New" w:cs="Courier New"/>
@@ -4677,7 +4431,6 @@
         </w:rPr>
         <w:t>(</w:t>
       </w:r>
-      <w:proofErr w:type="spellStart"/>
       <w:r>
         <w:rPr>
           <w:rFonts w:ascii="Courier New" w:eastAsia="Times New Roman" w:hAnsi="Courier New" w:cs="Courier New"/>
@@ -4688,7 +4441,6 @@
         </w:rPr>
         <w:t>File_Name</w:t>
       </w:r>
-      <w:proofErr w:type="spellEnd"/>
       <w:r>
         <w:rPr>
           <w:rFonts w:ascii="Courier New" w:eastAsia="Times New Roman" w:hAnsi="Courier New" w:cs="Courier New"/>
@@ -4791,7 +4543,6 @@
         </w:rPr>
         <w:t>(</w:t>
       </w:r>
-      <w:proofErr w:type="spellStart"/>
       <w:r>
         <w:rPr>
           <w:rFonts w:ascii="Courier New" w:eastAsia="Times New Roman" w:hAnsi="Courier New" w:cs="Courier New"/>
@@ -4802,7 +4553,6 @@
         </w:rPr>
         <w:t>File_Name</w:t>
       </w:r>
-      <w:proofErr w:type="spellEnd"/>
       <w:r>
         <w:rPr>
           <w:rFonts w:ascii="Courier New" w:eastAsia="Times New Roman" w:hAnsi="Courier New" w:cs="Courier New"/>
@@ -4934,7 +4684,6 @@
         </w:rPr>
         <w:t xml:space="preserve">= </w:t>
       </w:r>
-      <w:proofErr w:type="spellStart"/>
       <w:r>
         <w:rPr>
           <w:rFonts w:ascii="Courier New" w:eastAsia="Times New Roman" w:hAnsi="Courier New" w:cs="Courier New"/>
@@ -4965,7 +4714,6 @@
         </w:rPr>
         <w:t>reader</w:t>
       </w:r>
-      <w:proofErr w:type="spellEnd"/>
       <w:r>
         <w:rPr>
           <w:rFonts w:ascii="Courier New" w:eastAsia="Times New Roman" w:hAnsi="Courier New" w:cs="Courier New"/>
@@ -5017,27 +4765,15 @@
         </w:rPr>
         <w:t xml:space="preserve">for </w:t>
       </w:r>
-      <w:proofErr w:type="spellStart"/>
-      <w:r>
-        <w:rPr>
-          <w:rFonts w:ascii="Courier New" w:eastAsia="Times New Roman" w:hAnsi="Courier New" w:cs="Courier New"/>
-          <w:color w:val="333333"/>
-          <w:sz w:val="20"/>
-          <w:szCs w:val="20"/>
-          <w:lang w:val="en-US" w:eastAsia="ru-RU"/>
-        </w:rPr>
-        <w:t>i</w:t>
-      </w:r>
-      <w:proofErr w:type="spellEnd"/>
-      <w:r>
-        <w:rPr>
-          <w:rFonts w:ascii="Courier New" w:eastAsia="Times New Roman" w:hAnsi="Courier New" w:cs="Courier New"/>
-          <w:color w:val="333333"/>
-          <w:sz w:val="20"/>
-          <w:szCs w:val="20"/>
-          <w:lang w:val="en-US" w:eastAsia="ru-RU"/>
-        </w:rPr>
-        <w:t xml:space="preserve"> </w:t>
+      <w:r>
+        <w:rPr>
+          <w:rFonts w:ascii="Courier New" w:eastAsia="Times New Roman" w:hAnsi="Courier New" w:cs="Courier New"/>
+          <w:color w:val="333333"/>
+          <w:sz w:val="20"/>
+          <w:szCs w:val="20"/>
+          <w:lang w:val="en-US" w:eastAsia="ru-RU"/>
+        </w:rPr>
+        <w:t xml:space="preserve">i </w:t>
       </w:r>
       <w:r>
         <w:rPr>
@@ -5080,7 +4816,6 @@
         <w:br/>
         <w:t xml:space="preserve">         </w:t>
       </w:r>
-      <w:proofErr w:type="spellStart"/>
       <w:r>
         <w:rPr>
           <w:rFonts w:ascii="Courier New" w:eastAsia="Times New Roman" w:hAnsi="Courier New" w:cs="Courier New"/>
@@ -5111,7 +4846,6 @@
         </w:rPr>
         <w:t>append</w:t>
       </w:r>
-      <w:proofErr w:type="spellEnd"/>
       <w:r>
         <w:rPr>
           <w:rFonts w:ascii="Courier New" w:eastAsia="Times New Roman" w:hAnsi="Courier New" w:cs="Courier New"/>
@@ -5122,7 +4856,6 @@
         </w:rPr>
         <w:t>(</w:t>
       </w:r>
-      <w:proofErr w:type="spellStart"/>
       <w:r>
         <w:rPr>
           <w:rFonts w:ascii="Courier New" w:eastAsia="Times New Roman" w:hAnsi="Courier New" w:cs="Courier New"/>
@@ -5133,7 +4866,6 @@
         </w:rPr>
         <w:t>str</w:t>
       </w:r>
-      <w:proofErr w:type="spellEnd"/>
       <w:r>
         <w:rPr>
           <w:rFonts w:ascii="Courier New" w:eastAsia="Times New Roman" w:hAnsi="Courier New" w:cs="Courier New"/>
@@ -5144,7 +4876,6 @@
         </w:rPr>
         <w:t>(</w:t>
       </w:r>
-      <w:proofErr w:type="spellStart"/>
       <w:r>
         <w:rPr>
           <w:rFonts w:ascii="Courier New" w:eastAsia="Times New Roman" w:hAnsi="Courier New" w:cs="Courier New"/>
@@ -5155,7 +4886,6 @@
         </w:rPr>
         <w:t>i</w:t>
       </w:r>
-      <w:proofErr w:type="spellEnd"/>
       <w:r>
         <w:rPr>
           <w:rFonts w:ascii="Courier New" w:eastAsia="Times New Roman" w:hAnsi="Courier New" w:cs="Courier New"/>
@@ -5206,7 +4936,6 @@
         </w:rPr>
         <w:t>(</w:t>
       </w:r>
-      <w:proofErr w:type="spellStart"/>
       <w:r>
         <w:rPr>
           <w:rFonts w:ascii="Courier New" w:eastAsia="Times New Roman" w:hAnsi="Courier New" w:cs="Courier New"/>
@@ -5217,7 +4946,6 @@
         </w:rPr>
         <w:t>i</w:t>
       </w:r>
-      <w:proofErr w:type="spellEnd"/>
       <w:r>
         <w:rPr>
           <w:rFonts w:ascii="Courier New" w:eastAsia="Times New Roman" w:hAnsi="Courier New" w:cs="Courier New"/>
@@ -5500,29 +5228,16 @@
         </w:rPr>
         <w:br/>
       </w:r>
-      <w:proofErr w:type="spellStart"/>
-      <w:r>
-        <w:rPr>
-          <w:rFonts w:ascii="Courier New" w:eastAsia="Times New Roman" w:hAnsi="Courier New" w:cs="Courier New"/>
-          <w:color w:val="A71D5D"/>
-          <w:sz w:val="20"/>
-          <w:szCs w:val="20"/>
-          <w:lang w:val="en-US" w:eastAsia="ru-RU"/>
-        </w:rPr>
-        <w:t>def</w:t>
-      </w:r>
-      <w:proofErr w:type="spellEnd"/>
-      <w:r>
-        <w:rPr>
-          <w:rFonts w:ascii="Courier New" w:eastAsia="Times New Roman" w:hAnsi="Courier New" w:cs="Courier New"/>
-          <w:color w:val="A71D5D"/>
-          <w:sz w:val="20"/>
-          <w:szCs w:val="20"/>
-          <w:lang w:val="en-US" w:eastAsia="ru-RU"/>
-        </w:rPr>
-        <w:t xml:space="preserve"> </w:t>
-      </w:r>
-      <w:proofErr w:type="spellStart"/>
+      <w:r>
+        <w:rPr>
+          <w:rFonts w:ascii="Courier New" w:eastAsia="Times New Roman" w:hAnsi="Courier New" w:cs="Courier New"/>
+          <w:color w:val="A71D5D"/>
+          <w:sz w:val="20"/>
+          <w:szCs w:val="20"/>
+          <w:lang w:val="en-US" w:eastAsia="ru-RU"/>
+        </w:rPr>
+        <w:t xml:space="preserve">def </w:t>
+      </w:r>
       <w:r>
         <w:rPr>
           <w:rFonts w:ascii="Courier New" w:eastAsia="Times New Roman" w:hAnsi="Courier New" w:cs="Courier New"/>
@@ -5533,7 +5248,6 @@
         </w:rPr>
         <w:t>write_file</w:t>
       </w:r>
-      <w:proofErr w:type="spellEnd"/>
       <w:r>
         <w:rPr>
           <w:rFonts w:ascii="Courier New" w:eastAsia="Times New Roman" w:hAnsi="Courier New" w:cs="Courier New"/>
@@ -5544,7 +5258,6 @@
         </w:rPr>
         <w:t>(</w:t>
       </w:r>
-      <w:proofErr w:type="spellStart"/>
       <w:r>
         <w:rPr>
           <w:rFonts w:ascii="Courier New" w:eastAsia="Times New Roman" w:hAnsi="Courier New" w:cs="Courier New"/>
@@ -5555,7 +5268,6 @@
         </w:rPr>
         <w:t>File_Name</w:t>
       </w:r>
-      <w:proofErr w:type="spellEnd"/>
       <w:r>
         <w:rPr>
           <w:rFonts w:ascii="Courier New" w:eastAsia="Times New Roman" w:hAnsi="Courier New" w:cs="Courier New"/>
@@ -5566,7 +5278,6 @@
         </w:rPr>
         <w:t xml:space="preserve">, </w:t>
       </w:r>
-      <w:proofErr w:type="spellStart"/>
       <w:r>
         <w:rPr>
           <w:rFonts w:ascii="Courier New" w:eastAsia="Times New Roman" w:hAnsi="Courier New" w:cs="Courier New"/>
@@ -5577,7 +5288,6 @@
         </w:rPr>
         <w:t>new_l</w:t>
       </w:r>
-      <w:proofErr w:type="spellEnd"/>
       <w:r>
         <w:rPr>
           <w:rFonts w:ascii="Courier New" w:eastAsia="Times New Roman" w:hAnsi="Courier New" w:cs="Courier New"/>
@@ -5629,7 +5339,6 @@
         </w:rPr>
         <w:t>(</w:t>
       </w:r>
-      <w:proofErr w:type="spellStart"/>
       <w:r>
         <w:rPr>
           <w:rFonts w:ascii="Courier New" w:eastAsia="Times New Roman" w:hAnsi="Courier New" w:cs="Courier New"/>
@@ -5640,7 +5349,6 @@
         </w:rPr>
         <w:t>File_Name</w:t>
       </w:r>
-      <w:proofErr w:type="spellEnd"/>
       <w:r>
         <w:rPr>
           <w:rFonts w:ascii="Courier New" w:eastAsia="Times New Roman" w:hAnsi="Courier New" w:cs="Courier New"/>
@@ -5893,7 +5601,6 @@
         </w:rPr>
         <w:t xml:space="preserve">= </w:t>
       </w:r>
-      <w:proofErr w:type="spellStart"/>
       <w:r>
         <w:rPr>
           <w:rFonts w:ascii="Courier New" w:eastAsia="Times New Roman" w:hAnsi="Courier New" w:cs="Courier New"/>
@@ -5924,7 +5631,6 @@
         </w:rPr>
         <w:t>writer</w:t>
       </w:r>
-      <w:proofErr w:type="spellEnd"/>
       <w:r>
         <w:rPr>
           <w:rFonts w:ascii="Courier New" w:eastAsia="Times New Roman" w:hAnsi="Courier New" w:cs="Courier New"/>
@@ -5966,7 +5672,6 @@
         <w:br/>
         <w:t xml:space="preserve">      </w:t>
       </w:r>
-      <w:proofErr w:type="spellStart"/>
       <w:r>
         <w:rPr>
           <w:rFonts w:ascii="Courier New" w:eastAsia="Times New Roman" w:hAnsi="Courier New" w:cs="Courier New"/>
@@ -5997,7 +5702,6 @@
         </w:rPr>
         <w:t>writerow</w:t>
       </w:r>
-      <w:proofErr w:type="spellEnd"/>
       <w:r>
         <w:rPr>
           <w:rFonts w:ascii="Courier New" w:eastAsia="Times New Roman" w:hAnsi="Courier New" w:cs="Courier New"/>
@@ -6069,7 +5773,6 @@
         </w:rPr>
         <w:t xml:space="preserve">in </w:t>
       </w:r>
-      <w:proofErr w:type="spellStart"/>
       <w:r>
         <w:rPr>
           <w:rFonts w:ascii="Courier New" w:eastAsia="Times New Roman" w:hAnsi="Courier New" w:cs="Courier New"/>
@@ -6080,7 +5783,6 @@
         </w:rPr>
         <w:t>new_l</w:t>
       </w:r>
-      <w:proofErr w:type="spellEnd"/>
       <w:r>
         <w:rPr>
           <w:rFonts w:ascii="Courier New" w:eastAsia="Times New Roman" w:hAnsi="Courier New" w:cs="Courier New"/>
@@ -6203,7 +5905,6 @@
         <w:br/>
         <w:t xml:space="preserve">         </w:t>
       </w:r>
-      <w:proofErr w:type="spellStart"/>
       <w:r>
         <w:rPr>
           <w:rFonts w:ascii="Courier New" w:eastAsia="Times New Roman" w:hAnsi="Courier New" w:cs="Courier New"/>
@@ -6234,7 +5935,6 @@
         </w:rPr>
         <w:t>writerow</w:t>
       </w:r>
-      <w:proofErr w:type="spellEnd"/>
       <w:r>
         <w:rPr>
           <w:rFonts w:ascii="Courier New" w:eastAsia="Times New Roman" w:hAnsi="Courier New" w:cs="Courier New"/>
@@ -6276,7 +5976,6 @@
         <w:br/>
         <w:t xml:space="preserve">   </w:t>
       </w:r>
-      <w:proofErr w:type="spellStart"/>
       <w:r>
         <w:rPr>
           <w:rFonts w:ascii="Courier New" w:eastAsia="Times New Roman" w:hAnsi="Courier New" w:cs="Courier New"/>
@@ -6307,7 +6006,6 @@
         </w:rPr>
         <w:t>close</w:t>
       </w:r>
-      <w:proofErr w:type="spellEnd"/>
       <w:r>
         <w:rPr>
           <w:rFonts w:ascii="Courier New" w:eastAsia="Times New Roman" w:hAnsi="Courier New" w:cs="Courier New"/>
@@ -6349,29 +6047,16 @@
         <w:lastRenderedPageBreak/>
         <w:br/>
       </w:r>
-      <w:proofErr w:type="spellStart"/>
-      <w:r>
-        <w:rPr>
-          <w:rFonts w:ascii="Courier New" w:eastAsia="Times New Roman" w:hAnsi="Courier New" w:cs="Courier New"/>
-          <w:color w:val="A71D5D"/>
-          <w:sz w:val="20"/>
-          <w:szCs w:val="20"/>
-          <w:lang w:val="en-US" w:eastAsia="ru-RU"/>
-        </w:rPr>
-        <w:t>def</w:t>
-      </w:r>
-      <w:proofErr w:type="spellEnd"/>
-      <w:r>
-        <w:rPr>
-          <w:rFonts w:ascii="Courier New" w:eastAsia="Times New Roman" w:hAnsi="Courier New" w:cs="Courier New"/>
-          <w:color w:val="A71D5D"/>
-          <w:sz w:val="20"/>
-          <w:szCs w:val="20"/>
-          <w:lang w:val="en-US" w:eastAsia="ru-RU"/>
-        </w:rPr>
-        <w:t xml:space="preserve"> </w:t>
-      </w:r>
-      <w:proofErr w:type="spellStart"/>
+      <w:r>
+        <w:rPr>
+          <w:rFonts w:ascii="Courier New" w:eastAsia="Times New Roman" w:hAnsi="Courier New" w:cs="Courier New"/>
+          <w:color w:val="A71D5D"/>
+          <w:sz w:val="20"/>
+          <w:szCs w:val="20"/>
+          <w:lang w:val="en-US" w:eastAsia="ru-RU"/>
+        </w:rPr>
+        <w:t xml:space="preserve">def </w:t>
+      </w:r>
       <w:r>
         <w:rPr>
           <w:rFonts w:ascii="Courier New" w:eastAsia="Times New Roman" w:hAnsi="Courier New" w:cs="Courier New"/>
@@ -6382,7 +6067,6 @@
         </w:rPr>
         <w:t>key_sort</w:t>
       </w:r>
-      <w:proofErr w:type="spellEnd"/>
       <w:r>
         <w:rPr>
           <w:rFonts w:ascii="Courier New" w:eastAsia="Times New Roman" w:hAnsi="Courier New" w:cs="Courier New"/>
@@ -6434,7 +6118,6 @@
         <w:br/>
         <w:t xml:space="preserve">   return </w:t>
       </w:r>
-      <w:proofErr w:type="spellStart"/>
       <w:r>
         <w:rPr>
           <w:rFonts w:ascii="Courier New" w:eastAsia="Times New Roman" w:hAnsi="Courier New" w:cs="Courier New"/>
@@ -6445,7 +6128,6 @@
         </w:rPr>
         <w:t>int</w:t>
       </w:r>
-      <w:proofErr w:type="spellEnd"/>
       <w:r>
         <w:rPr>
           <w:rFonts w:ascii="Courier New" w:eastAsia="Times New Roman" w:hAnsi="Courier New" w:cs="Courier New"/>
@@ -6656,27 +6338,15 @@
         </w:rPr>
         <w:br/>
       </w:r>
-      <w:proofErr w:type="spellStart"/>
-      <w:r>
-        <w:rPr>
-          <w:rFonts w:ascii="Courier New" w:eastAsia="Times New Roman" w:hAnsi="Courier New" w:cs="Courier New"/>
-          <w:color w:val="A71D5D"/>
-          <w:sz w:val="20"/>
-          <w:szCs w:val="20"/>
-          <w:lang w:val="en-US" w:eastAsia="ru-RU"/>
-        </w:rPr>
-        <w:t>def</w:t>
-      </w:r>
-      <w:proofErr w:type="spellEnd"/>
-      <w:r>
-        <w:rPr>
-          <w:rFonts w:ascii="Courier New" w:eastAsia="Times New Roman" w:hAnsi="Courier New" w:cs="Courier New"/>
-          <w:color w:val="A71D5D"/>
-          <w:sz w:val="20"/>
-          <w:szCs w:val="20"/>
-          <w:lang w:val="en-US" w:eastAsia="ru-RU"/>
-        </w:rPr>
-        <w:t xml:space="preserve"> </w:t>
+      <w:r>
+        <w:rPr>
+          <w:rFonts w:ascii="Courier New" w:eastAsia="Times New Roman" w:hAnsi="Courier New" w:cs="Courier New"/>
+          <w:color w:val="A71D5D"/>
+          <w:sz w:val="20"/>
+          <w:szCs w:val="20"/>
+          <w:lang w:val="en-US" w:eastAsia="ru-RU"/>
+        </w:rPr>
+        <w:t xml:space="preserve">def </w:t>
       </w:r>
       <w:r>
         <w:rPr>
@@ -6749,7 +6419,6 @@
         </w:rPr>
         <w:t xml:space="preserve">= </w:t>
       </w:r>
-      <w:proofErr w:type="spellStart"/>
       <w:r>
         <w:rPr>
           <w:rFonts w:ascii="Courier New" w:eastAsia="Times New Roman" w:hAnsi="Courier New" w:cs="Courier New"/>
@@ -6760,7 +6429,6 @@
         </w:rPr>
         <w:t>read_file</w:t>
       </w:r>
-      <w:proofErr w:type="spellEnd"/>
       <w:r>
         <w:rPr>
           <w:rFonts w:ascii="Courier New" w:eastAsia="Times New Roman" w:hAnsi="Courier New" w:cs="Courier New"/>
@@ -6964,27 +6632,15 @@
         <w:br/>
         <w:t xml:space="preserve">   </w:t>
       </w:r>
-      <w:proofErr w:type="spellStart"/>
-      <w:r>
-        <w:rPr>
-          <w:rFonts w:ascii="Courier New" w:eastAsia="Times New Roman" w:hAnsi="Courier New" w:cs="Courier New"/>
-          <w:color w:val="333333"/>
-          <w:sz w:val="20"/>
-          <w:szCs w:val="20"/>
-          <w:lang w:val="en-US" w:eastAsia="ru-RU"/>
-        </w:rPr>
-        <w:t>new_l</w:t>
-      </w:r>
-      <w:proofErr w:type="spellEnd"/>
-      <w:r>
-        <w:rPr>
-          <w:rFonts w:ascii="Courier New" w:eastAsia="Times New Roman" w:hAnsi="Courier New" w:cs="Courier New"/>
-          <w:color w:val="333333"/>
-          <w:sz w:val="20"/>
-          <w:szCs w:val="20"/>
-          <w:lang w:val="en-US" w:eastAsia="ru-RU"/>
-        </w:rPr>
-        <w:t xml:space="preserve"> </w:t>
+      <w:r>
+        <w:rPr>
+          <w:rFonts w:ascii="Courier New" w:eastAsia="Times New Roman" w:hAnsi="Courier New" w:cs="Courier New"/>
+          <w:color w:val="333333"/>
+          <w:sz w:val="20"/>
+          <w:szCs w:val="20"/>
+          <w:lang w:val="en-US" w:eastAsia="ru-RU"/>
+        </w:rPr>
+        <w:t xml:space="preserve">new_l </w:t>
       </w:r>
       <w:r>
         <w:rPr>
@@ -7027,27 +6683,15 @@
         </w:rPr>
         <w:t xml:space="preserve">for </w:t>
       </w:r>
-      <w:proofErr w:type="spellStart"/>
-      <w:r>
-        <w:rPr>
-          <w:rFonts w:ascii="Courier New" w:eastAsia="Times New Roman" w:hAnsi="Courier New" w:cs="Courier New"/>
-          <w:color w:val="333333"/>
-          <w:sz w:val="20"/>
-          <w:szCs w:val="20"/>
-          <w:lang w:val="en-US" w:eastAsia="ru-RU"/>
-        </w:rPr>
-        <w:t>i</w:t>
-      </w:r>
-      <w:proofErr w:type="spellEnd"/>
-      <w:r>
-        <w:rPr>
-          <w:rFonts w:ascii="Courier New" w:eastAsia="Times New Roman" w:hAnsi="Courier New" w:cs="Courier New"/>
-          <w:color w:val="333333"/>
-          <w:sz w:val="20"/>
-          <w:szCs w:val="20"/>
-          <w:lang w:val="en-US" w:eastAsia="ru-RU"/>
-        </w:rPr>
-        <w:t xml:space="preserve"> </w:t>
+      <w:r>
+        <w:rPr>
+          <w:rFonts w:ascii="Courier New" w:eastAsia="Times New Roman" w:hAnsi="Courier New" w:cs="Courier New"/>
+          <w:color w:val="333333"/>
+          <w:sz w:val="20"/>
+          <w:szCs w:val="20"/>
+          <w:lang w:val="en-US" w:eastAsia="ru-RU"/>
+        </w:rPr>
+        <w:t xml:space="preserve">i </w:t>
       </w:r>
       <w:r>
         <w:rPr>
@@ -7130,7 +6774,6 @@
         <w:br/>
         <w:t xml:space="preserve">      </w:t>
       </w:r>
-      <w:proofErr w:type="spellStart"/>
       <w:r>
         <w:rPr>
           <w:rFonts w:ascii="Courier New" w:eastAsia="Times New Roman" w:hAnsi="Courier New" w:cs="Courier New"/>
@@ -7161,7 +6804,6 @@
         </w:rPr>
         <w:t>append</w:t>
       </w:r>
-      <w:proofErr w:type="spellEnd"/>
       <w:r>
         <w:rPr>
           <w:rFonts w:ascii="Courier New" w:eastAsia="Times New Roman" w:hAnsi="Courier New" w:cs="Courier New"/>
@@ -7172,7 +6814,6 @@
         </w:rPr>
         <w:t>(</w:t>
       </w:r>
-      <w:proofErr w:type="spellStart"/>
       <w:r>
         <w:rPr>
           <w:rFonts w:ascii="Courier New" w:eastAsia="Times New Roman" w:hAnsi="Courier New" w:cs="Courier New"/>
@@ -7183,7 +6824,6 @@
         </w:rPr>
         <w:t>i</w:t>
       </w:r>
-      <w:proofErr w:type="spellEnd"/>
       <w:r>
         <w:rPr>
           <w:rFonts w:ascii="Courier New" w:eastAsia="Times New Roman" w:hAnsi="Courier New" w:cs="Courier New"/>
@@ -7205,7 +6845,6 @@
         <w:br/>
         <w:t xml:space="preserve">   </w:t>
       </w:r>
-      <w:proofErr w:type="spellStart"/>
       <w:r>
         <w:rPr>
           <w:rFonts w:ascii="Courier New" w:eastAsia="Times New Roman" w:hAnsi="Courier New" w:cs="Courier New"/>
@@ -7236,7 +6875,6 @@
         </w:rPr>
         <w:t>sort</w:t>
       </w:r>
-      <w:proofErr w:type="spellEnd"/>
       <w:r>
         <w:rPr>
           <w:rFonts w:ascii="Courier New" w:eastAsia="Times New Roman" w:hAnsi="Courier New" w:cs="Courier New"/>
@@ -7267,7 +6905,6 @@
         </w:rPr>
         <w:t>=</w:t>
       </w:r>
-      <w:proofErr w:type="spellStart"/>
       <w:r>
         <w:rPr>
           <w:rFonts w:ascii="Courier New" w:eastAsia="Times New Roman" w:hAnsi="Courier New" w:cs="Courier New"/>
@@ -7278,7 +6915,6 @@
         </w:rPr>
         <w:t>key_sort</w:t>
       </w:r>
-      <w:proofErr w:type="spellEnd"/>
       <w:r>
         <w:rPr>
           <w:rFonts w:ascii="Courier New" w:eastAsia="Times New Roman" w:hAnsi="Courier New" w:cs="Courier New"/>
@@ -7440,7 +7076,6 @@
         </w:rPr>
         <w:t xml:space="preserve">, </w:t>
       </w:r>
-      <w:proofErr w:type="spellStart"/>
       <w:r>
         <w:rPr>
           <w:rFonts w:ascii="Courier New" w:eastAsia="Times New Roman" w:hAnsi="Courier New" w:cs="Courier New"/>
@@ -7451,7 +7086,6 @@
         </w:rPr>
         <w:t>new_l</w:t>
       </w:r>
-      <w:proofErr w:type="spellEnd"/>
       <w:r>
         <w:rPr>
           <w:rFonts w:ascii="Courier New" w:eastAsia="Times New Roman" w:hAnsi="Courier New" w:cs="Courier New"/>
@@ -7684,7 +7318,6 @@
         </w:rPr>
         <w:t xml:space="preserve">= </w:t>
       </w:r>
-      <w:proofErr w:type="spellStart"/>
       <w:r>
         <w:rPr>
           <w:rFonts w:ascii="Courier New" w:eastAsia="Times New Roman" w:hAnsi="Courier New" w:cs="Courier New"/>
@@ -7695,7 +7328,6 @@
         </w:rPr>
         <w:t>int</w:t>
       </w:r>
-      <w:proofErr w:type="spellEnd"/>
       <w:r>
         <w:rPr>
           <w:rFonts w:ascii="Courier New" w:eastAsia="Times New Roman" w:hAnsi="Courier New" w:cs="Courier New"/>
@@ -7798,7 +7430,6 @@
         <w:br/>
         <w:t xml:space="preserve">      </w:t>
       </w:r>
-      <w:proofErr w:type="spellStart"/>
       <w:r>
         <w:rPr>
           <w:rFonts w:ascii="Courier New" w:eastAsia="Times New Roman" w:hAnsi="Courier New" w:cs="Courier New"/>
@@ -7809,7 +7440,6 @@
         </w:rPr>
         <w:t>write_file</w:t>
       </w:r>
-      <w:proofErr w:type="spellEnd"/>
       <w:r>
         <w:rPr>
           <w:rFonts w:ascii="Courier New" w:eastAsia="Times New Roman" w:hAnsi="Courier New" w:cs="Courier New"/>
@@ -7840,7 +7470,6 @@
         </w:rPr>
         <w:t xml:space="preserve">, </w:t>
       </w:r>
-      <w:proofErr w:type="spellStart"/>
       <w:r>
         <w:rPr>
           <w:rFonts w:ascii="Courier New" w:eastAsia="Times New Roman" w:hAnsi="Courier New" w:cs="Courier New"/>
@@ -7851,7 +7480,6 @@
         </w:rPr>
         <w:t>new_l</w:t>
       </w:r>
-      <w:proofErr w:type="spellEnd"/>
       <w:r>
         <w:rPr>
           <w:rFonts w:ascii="Courier New" w:eastAsia="Times New Roman" w:hAnsi="Courier New" w:cs="Courier New"/>
@@ -8042,27 +7670,15 @@
         </w:rPr>
         <w:br/>
       </w:r>
-      <w:proofErr w:type="spellStart"/>
-      <w:r>
-        <w:rPr>
-          <w:rFonts w:ascii="Courier New" w:eastAsia="Times New Roman" w:hAnsi="Courier New" w:cs="Courier New"/>
-          <w:color w:val="A71D5D"/>
-          <w:sz w:val="20"/>
-          <w:szCs w:val="20"/>
-          <w:lang w:val="en-US" w:eastAsia="ru-RU"/>
-        </w:rPr>
-        <w:t>def</w:t>
-      </w:r>
-      <w:proofErr w:type="spellEnd"/>
-      <w:r>
-        <w:rPr>
-          <w:rFonts w:ascii="Courier New" w:eastAsia="Times New Roman" w:hAnsi="Courier New" w:cs="Courier New"/>
-          <w:color w:val="A71D5D"/>
-          <w:sz w:val="20"/>
-          <w:szCs w:val="20"/>
-          <w:lang w:val="en-US" w:eastAsia="ru-RU"/>
-        </w:rPr>
-        <w:t xml:space="preserve"> </w:t>
+      <w:r>
+        <w:rPr>
+          <w:rFonts w:ascii="Courier New" w:eastAsia="Times New Roman" w:hAnsi="Courier New" w:cs="Courier New"/>
+          <w:color w:val="A71D5D"/>
+          <w:sz w:val="20"/>
+          <w:szCs w:val="20"/>
+          <w:lang w:val="en-US" w:eastAsia="ru-RU"/>
+        </w:rPr>
+        <w:t xml:space="preserve">def </w:t>
       </w:r>
       <w:r>
         <w:rPr>
@@ -8135,7 +7751,6 @@
         </w:rPr>
         <w:t xml:space="preserve">= </w:t>
       </w:r>
-      <w:proofErr w:type="spellStart"/>
       <w:r>
         <w:rPr>
           <w:rFonts w:ascii="Courier New" w:eastAsia="Times New Roman" w:hAnsi="Courier New" w:cs="Courier New"/>
@@ -8146,7 +7761,6 @@
         </w:rPr>
         <w:t>read_file</w:t>
       </w:r>
-      <w:proofErr w:type="spellEnd"/>
       <w:r>
         <w:rPr>
           <w:rFonts w:ascii="Courier New" w:eastAsia="Times New Roman" w:hAnsi="Courier New" w:cs="Courier New"/>
@@ -8188,27 +7802,15 @@
         <w:br/>
         <w:t xml:space="preserve">   </w:t>
       </w:r>
-      <w:proofErr w:type="spellStart"/>
-      <w:r>
-        <w:rPr>
-          <w:rFonts w:ascii="Courier New" w:eastAsia="Times New Roman" w:hAnsi="Courier New" w:cs="Courier New"/>
-          <w:color w:val="333333"/>
-          <w:sz w:val="20"/>
-          <w:szCs w:val="20"/>
-          <w:lang w:val="en-US" w:eastAsia="ru-RU"/>
-        </w:rPr>
-        <w:t>new_l</w:t>
-      </w:r>
-      <w:proofErr w:type="spellEnd"/>
-      <w:r>
-        <w:rPr>
-          <w:rFonts w:ascii="Courier New" w:eastAsia="Times New Roman" w:hAnsi="Courier New" w:cs="Courier New"/>
-          <w:color w:val="333333"/>
-          <w:sz w:val="20"/>
-          <w:szCs w:val="20"/>
-          <w:lang w:val="en-US" w:eastAsia="ru-RU"/>
-        </w:rPr>
-        <w:t xml:space="preserve"> </w:t>
+      <w:r>
+        <w:rPr>
+          <w:rFonts w:ascii="Courier New" w:eastAsia="Times New Roman" w:hAnsi="Courier New" w:cs="Courier New"/>
+          <w:color w:val="333333"/>
+          <w:sz w:val="20"/>
+          <w:szCs w:val="20"/>
+          <w:lang w:val="en-US" w:eastAsia="ru-RU"/>
+        </w:rPr>
+        <w:t xml:space="preserve">new_l </w:t>
       </w:r>
       <w:r>
         <w:rPr>
@@ -8251,27 +7853,15 @@
         </w:rPr>
         <w:t xml:space="preserve">for </w:t>
       </w:r>
-      <w:proofErr w:type="spellStart"/>
-      <w:r>
-        <w:rPr>
-          <w:rFonts w:ascii="Courier New" w:eastAsia="Times New Roman" w:hAnsi="Courier New" w:cs="Courier New"/>
-          <w:color w:val="333333"/>
-          <w:sz w:val="20"/>
-          <w:szCs w:val="20"/>
-          <w:lang w:val="en-US" w:eastAsia="ru-RU"/>
-        </w:rPr>
-        <w:t>i</w:t>
-      </w:r>
-      <w:proofErr w:type="spellEnd"/>
-      <w:r>
-        <w:rPr>
-          <w:rFonts w:ascii="Courier New" w:eastAsia="Times New Roman" w:hAnsi="Courier New" w:cs="Courier New"/>
-          <w:color w:val="333333"/>
-          <w:sz w:val="20"/>
-          <w:szCs w:val="20"/>
-          <w:lang w:val="en-US" w:eastAsia="ru-RU"/>
-        </w:rPr>
-        <w:t xml:space="preserve"> </w:t>
+      <w:r>
+        <w:rPr>
+          <w:rFonts w:ascii="Courier New" w:eastAsia="Times New Roman" w:hAnsi="Courier New" w:cs="Courier New"/>
+          <w:color w:val="333333"/>
+          <w:sz w:val="20"/>
+          <w:szCs w:val="20"/>
+          <w:lang w:val="en-US" w:eastAsia="ru-RU"/>
+        </w:rPr>
+        <w:t xml:space="preserve">i </w:t>
       </w:r>
       <w:r>
         <w:rPr>
@@ -8354,7 +7944,6 @@
         <w:br/>
         <w:t xml:space="preserve">      </w:t>
       </w:r>
-      <w:proofErr w:type="spellStart"/>
       <w:r>
         <w:rPr>
           <w:rFonts w:ascii="Courier New" w:eastAsia="Times New Roman" w:hAnsi="Courier New" w:cs="Courier New"/>
@@ -8385,7 +7974,6 @@
         </w:rPr>
         <w:t>append</w:t>
       </w:r>
-      <w:proofErr w:type="spellEnd"/>
       <w:r>
         <w:rPr>
           <w:rFonts w:ascii="Courier New" w:eastAsia="Times New Roman" w:hAnsi="Courier New" w:cs="Courier New"/>
@@ -8396,7 +7984,6 @@
         </w:rPr>
         <w:t>(</w:t>
       </w:r>
-      <w:proofErr w:type="spellStart"/>
       <w:r>
         <w:rPr>
           <w:rFonts w:ascii="Courier New" w:eastAsia="Times New Roman" w:hAnsi="Courier New" w:cs="Courier New"/>
@@ -8407,7 +7994,6 @@
         </w:rPr>
         <w:t>i</w:t>
       </w:r>
-      <w:proofErr w:type="spellEnd"/>
       <w:r>
         <w:rPr>
           <w:rFonts w:ascii="Courier New" w:eastAsia="Times New Roman" w:hAnsi="Courier New" w:cs="Courier New"/>
@@ -8449,7 +8035,6 @@
         </w:rPr>
         <w:t>(</w:t>
       </w:r>
-      <w:proofErr w:type="spellStart"/>
       <w:r>
         <w:rPr>
           <w:rFonts w:ascii="Courier New" w:eastAsia="Times New Roman" w:hAnsi="Courier New" w:cs="Courier New"/>
@@ -8460,7 +8045,6 @@
         </w:rPr>
         <w:t>new_l</w:t>
       </w:r>
-      <w:proofErr w:type="spellEnd"/>
       <w:r>
         <w:rPr>
           <w:rFonts w:ascii="Courier New" w:eastAsia="Times New Roman" w:hAnsi="Courier New" w:cs="Courier New"/>
@@ -8623,27 +8207,15 @@
         </w:rPr>
         <w:t xml:space="preserve">for </w:t>
       </w:r>
-      <w:proofErr w:type="spellStart"/>
-      <w:r>
-        <w:rPr>
-          <w:rFonts w:ascii="Courier New" w:eastAsia="Times New Roman" w:hAnsi="Courier New" w:cs="Courier New"/>
-          <w:color w:val="333333"/>
-          <w:sz w:val="20"/>
-          <w:szCs w:val="20"/>
-          <w:lang w:val="en-US" w:eastAsia="ru-RU"/>
-        </w:rPr>
-        <w:t>i</w:t>
-      </w:r>
-      <w:proofErr w:type="spellEnd"/>
-      <w:r>
-        <w:rPr>
-          <w:rFonts w:ascii="Courier New" w:eastAsia="Times New Roman" w:hAnsi="Courier New" w:cs="Courier New"/>
-          <w:color w:val="333333"/>
-          <w:sz w:val="20"/>
-          <w:szCs w:val="20"/>
-          <w:lang w:val="en-US" w:eastAsia="ru-RU"/>
-        </w:rPr>
-        <w:t xml:space="preserve"> </w:t>
+      <w:r>
+        <w:rPr>
+          <w:rFonts w:ascii="Courier New" w:eastAsia="Times New Roman" w:hAnsi="Courier New" w:cs="Courier New"/>
+          <w:color w:val="333333"/>
+          <w:sz w:val="20"/>
+          <w:szCs w:val="20"/>
+          <w:lang w:val="en-US" w:eastAsia="ru-RU"/>
+        </w:rPr>
+        <w:t xml:space="preserve">i </w:t>
       </w:r>
       <w:r>
         <w:rPr>
@@ -8675,7 +8247,6 @@
         </w:rPr>
         <w:t>(</w:t>
       </w:r>
-      <w:proofErr w:type="spellStart"/>
       <w:r>
         <w:rPr>
           <w:rFonts w:ascii="Courier New" w:eastAsia="Times New Roman" w:hAnsi="Courier New" w:cs="Courier New"/>
@@ -8686,7 +8257,6 @@
         </w:rPr>
         <w:t>len</w:t>
       </w:r>
-      <w:proofErr w:type="spellEnd"/>
       <w:r>
         <w:rPr>
           <w:rFonts w:ascii="Courier New" w:eastAsia="Times New Roman" w:hAnsi="Courier New" w:cs="Courier New"/>
@@ -8697,7 +8267,6 @@
         </w:rPr>
         <w:t>(</w:t>
       </w:r>
-      <w:proofErr w:type="spellStart"/>
       <w:r>
         <w:rPr>
           <w:rFonts w:ascii="Courier New" w:eastAsia="Times New Roman" w:hAnsi="Courier New" w:cs="Courier New"/>
@@ -8708,7 +8277,6 @@
         </w:rPr>
         <w:t>new_l</w:t>
       </w:r>
-      <w:proofErr w:type="spellEnd"/>
       <w:r>
         <w:rPr>
           <w:rFonts w:ascii="Courier New" w:eastAsia="Times New Roman" w:hAnsi="Courier New" w:cs="Courier New"/>
@@ -8740,7 +8308,6 @@
         <w:br/>
         <w:t xml:space="preserve">      if </w:t>
       </w:r>
-      <w:proofErr w:type="spellStart"/>
       <w:r>
         <w:rPr>
           <w:rFonts w:ascii="Courier New" w:eastAsia="Times New Roman" w:hAnsi="Courier New" w:cs="Courier New"/>
@@ -8751,7 +8318,6 @@
         </w:rPr>
         <w:t>new_l</w:t>
       </w:r>
-      <w:proofErr w:type="spellEnd"/>
       <w:r>
         <w:rPr>
           <w:rFonts w:ascii="Courier New" w:eastAsia="Times New Roman" w:hAnsi="Courier New" w:cs="Courier New"/>
@@ -8762,7 +8328,6 @@
         </w:rPr>
         <w:t>[</w:t>
       </w:r>
-      <w:proofErr w:type="spellStart"/>
       <w:r>
         <w:rPr>
           <w:rFonts w:ascii="Courier New" w:eastAsia="Times New Roman" w:hAnsi="Courier New" w:cs="Courier New"/>
@@ -8773,7 +8338,6 @@
         </w:rPr>
         <w:t>i</w:t>
       </w:r>
-      <w:proofErr w:type="spellEnd"/>
       <w:r>
         <w:rPr>
           <w:rFonts w:ascii="Courier New" w:eastAsia="Times New Roman" w:hAnsi="Courier New" w:cs="Courier New"/>
@@ -8845,7 +8409,6 @@
         <w:br/>
         <w:t xml:space="preserve">         </w:t>
       </w:r>
-      <w:proofErr w:type="spellStart"/>
       <w:r>
         <w:rPr>
           <w:rFonts w:ascii="Courier New" w:eastAsia="Times New Roman" w:hAnsi="Courier New" w:cs="Courier New"/>
@@ -8856,7 +8419,6 @@
         </w:rPr>
         <w:t>new_l</w:t>
       </w:r>
-      <w:proofErr w:type="spellEnd"/>
       <w:r>
         <w:rPr>
           <w:rFonts w:ascii="Courier New" w:eastAsia="Times New Roman" w:hAnsi="Courier New" w:cs="Courier New"/>
@@ -8867,7 +8429,6 @@
         </w:rPr>
         <w:t>[</w:t>
       </w:r>
-      <w:proofErr w:type="spellStart"/>
       <w:r>
         <w:rPr>
           <w:rFonts w:ascii="Courier New" w:eastAsia="Times New Roman" w:hAnsi="Courier New" w:cs="Courier New"/>
@@ -8878,7 +8439,6 @@
         </w:rPr>
         <w:t>i</w:t>
       </w:r>
-      <w:proofErr w:type="spellEnd"/>
       <w:r>
         <w:rPr>
           <w:rFonts w:ascii="Courier New" w:eastAsia="Times New Roman" w:hAnsi="Courier New" w:cs="Courier New"/>
@@ -8919,7 +8479,6 @@
         </w:rPr>
         <w:t xml:space="preserve">= </w:t>
       </w:r>
-      <w:proofErr w:type="spellStart"/>
       <w:r>
         <w:rPr>
           <w:rFonts w:ascii="Courier New" w:eastAsia="Times New Roman" w:hAnsi="Courier New" w:cs="Courier New"/>
@@ -8930,7 +8489,6 @@
         </w:rPr>
         <w:t>str</w:t>
       </w:r>
-      <w:proofErr w:type="spellEnd"/>
       <w:r>
         <w:rPr>
           <w:rFonts w:ascii="Courier New" w:eastAsia="Times New Roman" w:hAnsi="Courier New" w:cs="Courier New"/>
@@ -8941,7 +8499,6 @@
         </w:rPr>
         <w:t>(</w:t>
       </w:r>
-      <w:proofErr w:type="spellStart"/>
       <w:r>
         <w:rPr>
           <w:rFonts w:ascii="Courier New" w:eastAsia="Times New Roman" w:hAnsi="Courier New" w:cs="Courier New"/>
@@ -8952,7 +8509,6 @@
         </w:rPr>
         <w:t>int</w:t>
       </w:r>
-      <w:proofErr w:type="spellEnd"/>
       <w:r>
         <w:rPr>
           <w:rFonts w:ascii="Courier New" w:eastAsia="Times New Roman" w:hAnsi="Courier New" w:cs="Courier New"/>
@@ -8963,7 +8519,6 @@
         </w:rPr>
         <w:t>(</w:t>
       </w:r>
-      <w:proofErr w:type="spellStart"/>
       <w:r>
         <w:rPr>
           <w:rFonts w:ascii="Courier New" w:eastAsia="Times New Roman" w:hAnsi="Courier New" w:cs="Courier New"/>
@@ -8974,7 +8529,6 @@
         </w:rPr>
         <w:t>new_l</w:t>
       </w:r>
-      <w:proofErr w:type="spellEnd"/>
       <w:r>
         <w:rPr>
           <w:rFonts w:ascii="Courier New" w:eastAsia="Times New Roman" w:hAnsi="Courier New" w:cs="Courier New"/>
@@ -8985,7 +8539,6 @@
         </w:rPr>
         <w:t>[</w:t>
       </w:r>
-      <w:proofErr w:type="spellStart"/>
       <w:r>
         <w:rPr>
           <w:rFonts w:ascii="Courier New" w:eastAsia="Times New Roman" w:hAnsi="Courier New" w:cs="Courier New"/>
@@ -8996,7 +8549,6 @@
         </w:rPr>
         <w:t>i</w:t>
       </w:r>
-      <w:proofErr w:type="spellEnd"/>
       <w:r>
         <w:rPr>
           <w:rFonts w:ascii="Courier New" w:eastAsia="Times New Roman" w:hAnsi="Courier New" w:cs="Courier New"/>
@@ -9088,7 +8640,6 @@
         </w:rPr>
         <w:t>(</w:t>
       </w:r>
-      <w:proofErr w:type="spellStart"/>
       <w:r>
         <w:rPr>
           <w:rFonts w:ascii="Courier New" w:eastAsia="Times New Roman" w:hAnsi="Courier New" w:cs="Courier New"/>
@@ -9099,7 +8650,6 @@
         </w:rPr>
         <w:t>new_l</w:t>
       </w:r>
-      <w:proofErr w:type="spellEnd"/>
       <w:r>
         <w:rPr>
           <w:rFonts w:ascii="Courier New" w:eastAsia="Times New Roman" w:hAnsi="Courier New" w:cs="Courier New"/>
@@ -9312,7 +8862,6 @@
         </w:rPr>
         <w:t xml:space="preserve">= </w:t>
       </w:r>
-      <w:proofErr w:type="spellStart"/>
       <w:r>
         <w:rPr>
           <w:rFonts w:ascii="Courier New" w:eastAsia="Times New Roman" w:hAnsi="Courier New" w:cs="Courier New"/>
@@ -9323,7 +8872,6 @@
         </w:rPr>
         <w:t>int</w:t>
       </w:r>
-      <w:proofErr w:type="spellEnd"/>
       <w:r>
         <w:rPr>
           <w:rFonts w:ascii="Courier New" w:eastAsia="Times New Roman" w:hAnsi="Courier New" w:cs="Courier New"/>
@@ -9426,7 +8974,6 @@
         <w:br/>
         <w:t xml:space="preserve">      </w:t>
       </w:r>
-      <w:proofErr w:type="spellStart"/>
       <w:r>
         <w:rPr>
           <w:rFonts w:ascii="Courier New" w:eastAsia="Times New Roman" w:hAnsi="Courier New" w:cs="Courier New"/>
@@ -9437,7 +8984,6 @@
         </w:rPr>
         <w:t>write_file</w:t>
       </w:r>
-      <w:proofErr w:type="spellEnd"/>
       <w:r>
         <w:rPr>
           <w:rFonts w:ascii="Courier New" w:eastAsia="Times New Roman" w:hAnsi="Courier New" w:cs="Courier New"/>
@@ -9468,7 +9014,6 @@
         </w:rPr>
         <w:t xml:space="preserve">, </w:t>
       </w:r>
-      <w:proofErr w:type="spellStart"/>
       <w:r>
         <w:rPr>
           <w:rFonts w:ascii="Courier New" w:eastAsia="Times New Roman" w:hAnsi="Courier New" w:cs="Courier New"/>
@@ -9479,7 +9024,6 @@
         </w:rPr>
         <w:t>new_l</w:t>
       </w:r>
-      <w:proofErr w:type="spellEnd"/>
       <w:r>
         <w:rPr>
           <w:rFonts w:ascii="Courier New" w:eastAsia="Times New Roman" w:hAnsi="Courier New" w:cs="Courier New"/>
@@ -9601,7 +9145,6 @@
         <w:br/>
         <w:t xml:space="preserve">   </w:t>
       </w:r>
-      <w:proofErr w:type="spellStart"/>
       <w:r>
         <w:rPr>
           <w:rFonts w:ascii="Courier New" w:eastAsia="Times New Roman" w:hAnsi="Courier New" w:cs="Courier New"/>
@@ -9610,18 +9153,7 @@
           <w:szCs w:val="20"/>
           <w:lang w:val="en-US" w:eastAsia="ru-RU"/>
         </w:rPr>
-        <w:t>write_file_new</w:t>
-      </w:r>
-      <w:proofErr w:type="spellEnd"/>
-      <w:r>
-        <w:rPr>
-          <w:rFonts w:ascii="Courier New" w:eastAsia="Times New Roman" w:hAnsi="Courier New" w:cs="Courier New"/>
-          <w:color w:val="FF0000"/>
-          <w:sz w:val="20"/>
-          <w:szCs w:val="20"/>
-          <w:lang w:val="en-US" w:eastAsia="ru-RU"/>
-        </w:rPr>
-        <w:t>(FILENAME)</w:t>
+        <w:t>write_file_new(FILENAME)</w:t>
       </w:r>
       <w:r>
         <w:rPr>
@@ -9725,7 +9257,6 @@
         </w:rPr>
         <w:t xml:space="preserve"> </w:t>
       </w:r>
-      <w:proofErr w:type="spellStart"/>
       <w:r>
         <w:rPr>
           <w:rFonts w:ascii="Courier New" w:eastAsia="Times New Roman" w:hAnsi="Courier New" w:cs="Courier New"/>
@@ -9736,7 +9267,6 @@
         </w:rPr>
         <w:t>задани</w:t>
       </w:r>
-      <w:proofErr w:type="spellEnd"/>
       <w:r>
         <w:rPr>
           <w:rFonts w:ascii="Courier New" w:eastAsia="Times New Roman" w:hAnsi="Courier New" w:cs="Courier New"/>
@@ -9808,7 +9338,6 @@
         </w:rPr>
         <w:t xml:space="preserve">= </w:t>
       </w:r>
-      <w:proofErr w:type="spellStart"/>
       <w:r>
         <w:rPr>
           <w:rFonts w:ascii="Courier New" w:eastAsia="Times New Roman" w:hAnsi="Courier New" w:cs="Courier New"/>
@@ -9819,7 +9348,6 @@
         </w:rPr>
         <w:t>int</w:t>
       </w:r>
-      <w:proofErr w:type="spellEnd"/>
       <w:r>
         <w:rPr>
           <w:rFonts w:ascii="Courier New" w:eastAsia="Times New Roman" w:hAnsi="Courier New" w:cs="Courier New"/>
@@ -9931,29 +9459,7 @@
           <w:lang w:val="en-US" w:eastAsia="ru-RU"/>
         </w:rPr>
         <w:br/>
-        <w:t xml:space="preserve">      </w:t>
-      </w:r>
-      <w:proofErr w:type="spellStart"/>
-      <w:r>
-        <w:rPr>
-          <w:rFonts w:ascii="Courier New" w:eastAsia="Times New Roman" w:hAnsi="Courier New" w:cs="Courier New"/>
-          <w:color w:val="A71D5D"/>
-          <w:sz w:val="20"/>
-          <w:szCs w:val="20"/>
-          <w:lang w:val="en-US" w:eastAsia="ru-RU"/>
-        </w:rPr>
-        <w:t>elif</w:t>
-      </w:r>
-      <w:proofErr w:type="spellEnd"/>
-      <w:r>
-        <w:rPr>
-          <w:rFonts w:ascii="Courier New" w:eastAsia="Times New Roman" w:hAnsi="Courier New" w:cs="Courier New"/>
-          <w:color w:val="A71D5D"/>
-          <w:sz w:val="20"/>
-          <w:szCs w:val="20"/>
-          <w:lang w:val="en-US" w:eastAsia="ru-RU"/>
-        </w:rPr>
-        <w:t xml:space="preserve"> </w:t>
+        <w:t xml:space="preserve">      elif </w:t>
       </w:r>
       <w:r>
         <w:rPr>
@@ -10037,27 +9543,15 @@
         <w:br/>
         <w:t xml:space="preserve">      </w:t>
       </w:r>
-      <w:proofErr w:type="spellStart"/>
-      <w:r>
-        <w:rPr>
-          <w:rFonts w:ascii="Courier New" w:eastAsia="Times New Roman" w:hAnsi="Courier New" w:cs="Courier New"/>
-          <w:color w:val="A71D5D"/>
-          <w:sz w:val="20"/>
-          <w:szCs w:val="20"/>
-          <w:lang w:val="en-US" w:eastAsia="ru-RU"/>
-        </w:rPr>
-        <w:t>elif</w:t>
-      </w:r>
-      <w:proofErr w:type="spellEnd"/>
-      <w:r>
-        <w:rPr>
-          <w:rFonts w:ascii="Courier New" w:eastAsia="Times New Roman" w:hAnsi="Courier New" w:cs="Courier New"/>
-          <w:color w:val="A71D5D"/>
-          <w:sz w:val="20"/>
-          <w:szCs w:val="20"/>
-          <w:lang w:val="en-US" w:eastAsia="ru-RU"/>
-        </w:rPr>
-        <w:t xml:space="preserve"> </w:t>
+      <w:r>
+        <w:rPr>
+          <w:rFonts w:ascii="Courier New" w:eastAsia="Times New Roman" w:hAnsi="Courier New" w:cs="Courier New"/>
+          <w:color w:val="A71D5D"/>
+          <w:sz w:val="20"/>
+          <w:szCs w:val="20"/>
+          <w:lang w:val="en-US" w:eastAsia="ru-RU"/>
+        </w:rPr>
+        <w:t xml:space="preserve">elif </w:t>
       </w:r>
       <w:r>
         <w:rPr>
@@ -10141,27 +9635,15 @@
         <w:br/>
         <w:t xml:space="preserve">      </w:t>
       </w:r>
-      <w:proofErr w:type="spellStart"/>
-      <w:r>
-        <w:rPr>
-          <w:rFonts w:ascii="Courier New" w:eastAsia="Times New Roman" w:hAnsi="Courier New" w:cs="Courier New"/>
-          <w:color w:val="A71D5D"/>
-          <w:sz w:val="20"/>
-          <w:szCs w:val="20"/>
-          <w:lang w:val="en-US" w:eastAsia="ru-RU"/>
-        </w:rPr>
-        <w:t>elif</w:t>
-      </w:r>
-      <w:proofErr w:type="spellEnd"/>
-      <w:r>
-        <w:rPr>
-          <w:rFonts w:ascii="Courier New" w:eastAsia="Times New Roman" w:hAnsi="Courier New" w:cs="Courier New"/>
-          <w:color w:val="A71D5D"/>
-          <w:sz w:val="20"/>
-          <w:szCs w:val="20"/>
-          <w:lang w:val="en-US" w:eastAsia="ru-RU"/>
-        </w:rPr>
-        <w:t xml:space="preserve"> </w:t>
+      <w:r>
+        <w:rPr>
+          <w:rFonts w:ascii="Courier New" w:eastAsia="Times New Roman" w:hAnsi="Courier New" w:cs="Courier New"/>
+          <w:color w:val="A71D5D"/>
+          <w:sz w:val="20"/>
+          <w:szCs w:val="20"/>
+          <w:lang w:val="en-US" w:eastAsia="ru-RU"/>
+        </w:rPr>
+        <w:t xml:space="preserve">elif </w:t>
       </w:r>
       <w:r>
         <w:rPr>
@@ -10245,27 +9727,15 @@
         <w:br/>
         <w:t xml:space="preserve">      </w:t>
       </w:r>
-      <w:proofErr w:type="spellStart"/>
-      <w:r>
-        <w:rPr>
-          <w:rFonts w:ascii="Courier New" w:eastAsia="Times New Roman" w:hAnsi="Courier New" w:cs="Courier New"/>
-          <w:color w:val="A71D5D"/>
-          <w:sz w:val="20"/>
-          <w:szCs w:val="20"/>
-          <w:lang w:val="en-US" w:eastAsia="ru-RU"/>
-        </w:rPr>
-        <w:t>elif</w:t>
-      </w:r>
-      <w:proofErr w:type="spellEnd"/>
-      <w:r>
-        <w:rPr>
-          <w:rFonts w:ascii="Courier New" w:eastAsia="Times New Roman" w:hAnsi="Courier New" w:cs="Courier New"/>
-          <w:color w:val="A71D5D"/>
-          <w:sz w:val="20"/>
-          <w:szCs w:val="20"/>
-          <w:lang w:val="en-US" w:eastAsia="ru-RU"/>
-        </w:rPr>
-        <w:t xml:space="preserve"> </w:t>
+      <w:r>
+        <w:rPr>
+          <w:rFonts w:ascii="Courier New" w:eastAsia="Times New Roman" w:hAnsi="Courier New" w:cs="Courier New"/>
+          <w:color w:val="A71D5D"/>
+          <w:sz w:val="20"/>
+          <w:szCs w:val="20"/>
+          <w:lang w:val="en-US" w:eastAsia="ru-RU"/>
+        </w:rPr>
+        <w:t xml:space="preserve">elif </w:t>
       </w:r>
       <w:r>
         <w:rPr>
@@ -10318,7 +9788,6 @@
         <w:br/>
         <w:t xml:space="preserve">         </w:t>
       </w:r>
-      <w:proofErr w:type="spellStart"/>
       <w:r>
         <w:rPr>
           <w:rFonts w:ascii="Courier New" w:eastAsia="Times New Roman" w:hAnsi="Courier New" w:cs="Courier New"/>
@@ -10329,7 +9798,6 @@
         </w:rPr>
         <w:t>read_file</w:t>
       </w:r>
-      <w:proofErr w:type="spellEnd"/>
       <w:r>
         <w:rPr>
           <w:rFonts w:ascii="Courier New" w:eastAsia="Times New Roman" w:hAnsi="Courier New" w:cs="Courier New"/>
@@ -10464,18 +9932,8 @@
           <w:sz w:val="28"/>
           <w:szCs w:val="28"/>
         </w:rPr>
-        <w:t xml:space="preserve"> языка </w:t>
-      </w:r>
-      <w:proofErr w:type="spellStart"/>
-      <w:r>
-        <w:rPr>
-          <w:rFonts w:ascii="Times New Roman" w:hAnsi="Times New Roman" w:cs="Times New Roman"/>
-          <w:sz w:val="28"/>
-          <w:szCs w:val="28"/>
-        </w:rPr>
-        <w:t>Python</w:t>
-      </w:r>
-      <w:proofErr w:type="spellEnd"/>
+        <w:t xml:space="preserve"> языка Python</w:t>
+      </w:r>
       <w:r>
         <w:rPr>
           <w:rFonts w:ascii="Times New Roman" w:hAnsi="Times New Roman" w:cs="Times New Roman"/>
@@ -12969,7 +12427,7 @@
 </file>
 
 <file path=customXml/itemProps1.xml><?xml version="1.0" encoding="utf-8"?>
-<ds:datastoreItem xmlns:ds="http://schemas.openxmlformats.org/officeDocument/2006/customXml" ds:itemID="{4222BB48-0CEA-4BB9-88FC-A04167B9EAE2}">
+<ds:datastoreItem xmlns:ds="http://schemas.openxmlformats.org/officeDocument/2006/customXml" ds:itemID="{78059BA7-20DB-47C3-A532-6017C4DCC7A2}">
   <ds:schemaRefs>
     <ds:schemaRef ds:uri="http://schemas.openxmlformats.org/officeDocument/2006/bibliography"/>
   </ds:schemaRefs>

</xml_diff>